<commit_message>
update C#, Java, android and smart contracts (new version with global seq)
</commit_message>
<xml_diff>
--- a/etc/doc/en/Develop_Smart_Contract_Node.docx
+++ b/etc/doc/en/Develop_Smart_Contract_Node.docx
@@ -4,7 +4,7 @@
   <w:body>
     <w:p>
       <w:pPr>
-        <w:pStyle w:val="Title"/>
+        <w:pStyle w:val="Titre"/>
         <w:rPr>
           <w:rFonts w:ascii="Open Sans" w:hAnsi="Open Sans" w:cs="Open Sans"/>
           <w:sz w:val="48"/>
@@ -23,7 +23,7 @@
     </w:p>
     <w:p>
       <w:pPr>
-        <w:pStyle w:val="Heading1"/>
+        <w:pStyle w:val="Titre1"/>
         <w:rPr>
           <w:rFonts w:cs="Open Sans"/>
           <w:color w:val="7FA5F9"/>
@@ -118,7 +118,7 @@
     </w:p>
     <w:p>
       <w:pPr>
-        <w:pStyle w:val="Heading1"/>
+        <w:pStyle w:val="Titre1"/>
         <w:rPr>
           <w:rFonts w:cs="Open Sans"/>
           <w:color w:val="1F3864" w:themeColor="accent1" w:themeShade="80"/>
@@ -153,7 +153,7 @@
     </w:p>
     <w:p>
       <w:pPr>
-        <w:pStyle w:val="ListParagraph"/>
+        <w:pStyle w:val="Paragraphedeliste"/>
         <w:numPr>
           <w:ilvl w:val="0"/>
           <w:numId w:val="2"/>
@@ -178,7 +178,7 @@
     </w:p>
     <w:p>
       <w:pPr>
-        <w:pStyle w:val="ListParagraph"/>
+        <w:pStyle w:val="Paragraphedeliste"/>
         <w:numPr>
           <w:ilvl w:val="0"/>
           <w:numId w:val="2"/>
@@ -243,7 +243,7 @@
     </w:p>
     <w:p>
       <w:pPr>
-        <w:pStyle w:val="Heading1"/>
+        <w:pStyle w:val="Titre1"/>
         <w:rPr>
           <w:lang w:val="en-US"/>
         </w:rPr>
@@ -354,7 +354,7 @@
     </w:p>
     <w:p>
       <w:pPr>
-        <w:pStyle w:val="ListParagraph"/>
+        <w:pStyle w:val="Paragraphedeliste"/>
         <w:numPr>
           <w:ilvl w:val="0"/>
           <w:numId w:val="2"/>
@@ -386,7 +386,7 @@
     </w:p>
     <w:p>
       <w:pPr>
-        <w:pStyle w:val="ListParagraph"/>
+        <w:pStyle w:val="Paragraphedeliste"/>
         <w:numPr>
           <w:ilvl w:val="0"/>
           <w:numId w:val="2"/>
@@ -404,7 +404,7 @@
     </w:p>
     <w:p>
       <w:pPr>
-        <w:pStyle w:val="ListParagraph"/>
+        <w:pStyle w:val="Paragraphedeliste"/>
         <w:numPr>
           <w:ilvl w:val="0"/>
           <w:numId w:val="2"/>
@@ -422,7 +422,7 @@
     </w:p>
     <w:p>
       <w:pPr>
-        <w:pStyle w:val="Heading1"/>
+        <w:pStyle w:val="Titre1"/>
         <w:rPr>
           <w:rFonts w:cs="Open Sans"/>
           <w:sz w:val="36"/>
@@ -462,7 +462,7 @@
     </w:p>
     <w:p>
       <w:pPr>
-        <w:pStyle w:val="Heading2"/>
+        <w:pStyle w:val="Titre2"/>
         <w:rPr>
           <w:lang w:val="en-US"/>
         </w:rPr>
@@ -544,7 +544,7 @@
     </w:p>
     <w:p>
       <w:pPr>
-        <w:pStyle w:val="Heading3"/>
+        <w:pStyle w:val="Titre3"/>
         <w:rPr>
           <w:lang w:val="en-US"/>
         </w:rPr>
@@ -773,7 +773,7 @@
     </w:p>
     <w:p>
       <w:pPr>
-        <w:pStyle w:val="Heading3"/>
+        <w:pStyle w:val="Titre3"/>
         <w:rPr>
           <w:lang w:val="en-US"/>
         </w:rPr>
@@ -815,7 +815,7 @@
       <w:hyperlink r:id="rId6" w:history="1">
         <w:r>
           <w:rPr>
-            <w:rStyle w:val="Hyperlink"/>
+            <w:rStyle w:val="Lienhypertexte"/>
             <w:lang w:val="en"/>
           </w:rPr>
           <w:t>https://github.com/Kalima-Systems/Kalima-Tuto/blob/master/SmartContractNode</w:t>
@@ -900,7 +900,6 @@
         </w:rPr>
         <w:t>FILES_PATH=/home/</w:t>
       </w:r>
-      <w:proofErr w:type="spellStart"/>
       <w:r>
         <w:rPr>
           <w:color w:val="AAAAAA"/>
@@ -911,7 +910,6 @@
         </w:rPr>
         <w:t>rcs</w:t>
       </w:r>
-      <w:proofErr w:type="spellEnd"/>
       <w:r>
         <w:rPr>
           <w:sz w:val="18"/>
@@ -1011,7 +1009,7 @@
     </w:p>
     <w:p>
       <w:pPr>
-        <w:pStyle w:val="ListParagraph"/>
+        <w:pStyle w:val="Paragraphedeliste"/>
         <w:numPr>
           <w:ilvl w:val="0"/>
           <w:numId w:val="2"/>
@@ -1030,7 +1028,7 @@
     </w:p>
     <w:p>
       <w:pPr>
-        <w:pStyle w:val="ListParagraph"/>
+        <w:pStyle w:val="Paragraphedeliste"/>
         <w:rPr>
           <w:rFonts w:cs="Open Sans"/>
           <w:lang w:val="en-US"/>
@@ -1039,7 +1037,7 @@
     </w:p>
     <w:p>
       <w:pPr>
-        <w:pStyle w:val="ListParagraph"/>
+        <w:pStyle w:val="Paragraphedeliste"/>
         <w:numPr>
           <w:ilvl w:val="0"/>
           <w:numId w:val="2"/>
@@ -1066,7 +1064,7 @@
     </w:p>
     <w:p>
       <w:pPr>
-        <w:pStyle w:val="ListParagraph"/>
+        <w:pStyle w:val="Paragraphedeliste"/>
         <w:rPr>
           <w:rFonts w:cs="Open Sans"/>
           <w:lang w:val="en-US"/>
@@ -1075,7 +1073,7 @@
     </w:p>
     <w:p>
       <w:pPr>
-        <w:pStyle w:val="ListParagraph"/>
+        <w:pStyle w:val="Paragraphedeliste"/>
         <w:rPr>
           <w:rFonts w:cs="Open Sans"/>
           <w:lang w:val="en-US"/>
@@ -1084,7 +1082,7 @@
     </w:p>
     <w:p>
       <w:pPr>
-        <w:pStyle w:val="ListParagraph"/>
+        <w:pStyle w:val="Paragraphedeliste"/>
         <w:numPr>
           <w:ilvl w:val="0"/>
           <w:numId w:val="2"/>
@@ -1103,7 +1101,7 @@
     </w:p>
     <w:p>
       <w:pPr>
-        <w:pStyle w:val="ListParagraph"/>
+        <w:pStyle w:val="Paragraphedeliste"/>
         <w:rPr>
           <w:rFonts w:cs="Open Sans"/>
           <w:lang w:val="en-US"/>
@@ -1112,7 +1110,7 @@
     </w:p>
     <w:p>
       <w:pPr>
-        <w:pStyle w:val="ListParagraph"/>
+        <w:pStyle w:val="Paragraphedeliste"/>
         <w:numPr>
           <w:ilvl w:val="0"/>
           <w:numId w:val="2"/>
@@ -1152,7 +1150,7 @@
     </w:p>
     <w:p>
       <w:pPr>
-        <w:pStyle w:val="Heading2"/>
+        <w:pStyle w:val="Titre2"/>
         <w:rPr>
           <w:lang w:val="en-US"/>
         </w:rPr>
@@ -1226,7 +1224,7 @@
     </w:p>
     <w:p>
       <w:pPr>
-        <w:pStyle w:val="Heading3"/>
+        <w:pStyle w:val="Titre3"/>
         <w:rPr>
           <w:lang w:val="en-US"/>
         </w:rPr>
@@ -1314,7 +1312,7 @@
     </w:p>
     <w:p>
       <w:pPr>
-        <w:pStyle w:val="ListParagraph"/>
+        <w:pStyle w:val="Paragraphedeliste"/>
         <w:numPr>
           <w:ilvl w:val="0"/>
           <w:numId w:val="2"/>
@@ -1344,7 +1342,7 @@
     </w:p>
     <w:p>
       <w:pPr>
-        <w:pStyle w:val="ListParagraph"/>
+        <w:pStyle w:val="Paragraphedeliste"/>
         <w:numPr>
           <w:ilvl w:val="0"/>
           <w:numId w:val="2"/>
@@ -1518,7 +1516,7 @@
     </w:p>
     <w:p>
       <w:pPr>
-        <w:pStyle w:val="ListParagraph"/>
+        <w:pStyle w:val="Paragraphedeliste"/>
         <w:numPr>
           <w:ilvl w:val="0"/>
           <w:numId w:val="2"/>
@@ -1554,7 +1552,7 @@
     </w:p>
     <w:p>
       <w:pPr>
-        <w:pStyle w:val="ListParagraph"/>
+        <w:pStyle w:val="Paragraphedeliste"/>
         <w:numPr>
           <w:ilvl w:val="0"/>
           <w:numId w:val="2"/>
@@ -1951,7 +1949,7 @@
       <w:hyperlink r:id="rId7" w:history="1">
         <w:r>
           <w:rPr>
-            <w:rStyle w:val="Hyperlink"/>
+            <w:rStyle w:val="Lienhypertexte"/>
             <w:lang w:val="en"/>
           </w:rPr>
           <w:t>https://github.com/Kalima-Systems/Kalima-Tuto/blob/master/SmartContractNode/src/org/kalima/smartcontractnode/CacheCallback.java</w:t>
@@ -1960,7 +1958,7 @@
     </w:p>
     <w:p>
       <w:pPr>
-        <w:pStyle w:val="Heading3"/>
+        <w:pStyle w:val="Titre3"/>
         <w:rPr>
           <w:highlight w:val="white"/>
           <w:lang w:val="en-US"/>
@@ -2190,19 +2188,12 @@
         </w:rPr>
         <w:t>().</w:t>
       </w:r>
-      <w:r>
-        <w:rPr>
-          <w:lang w:val="en"/>
-        </w:rPr>
-        <w:t xml:space="preserve"> </w:t>
-      </w:r>
-      <w:proofErr w:type="spellStart"/>
-      <w:r>
-        <w:rPr>
-          <w:highlight w:val="white"/>
-          <w:lang w:val="en"/>
-        </w:rPr>
-        <w:t>addListnerForUpdate</w:t>
+      <w:proofErr w:type="spellStart"/>
+      <w:r>
+        <w:rPr>
+          <w:lang w:val="en"/>
+        </w:rPr>
+        <w:t>addMemCacheCallback</w:t>
       </w:r>
       <w:proofErr w:type="spellEnd"/>
       <w:r>
@@ -2706,25 +2697,7 @@
           <w:highlight w:val="white"/>
           <w:lang w:val="en"/>
         </w:rPr>
-        <w:t xml:space="preserve"> "/home/</w:t>
-      </w:r>
-      <w:proofErr w:type="spellStart"/>
-      <w:r>
-        <w:rPr>
-          <w:color w:val="808080"/>
-          <w:highlight w:val="white"/>
-          <w:lang w:val="en"/>
-        </w:rPr>
-        <w:t>rcs</w:t>
-      </w:r>
-      <w:proofErr w:type="spellEnd"/>
-      <w:r>
-        <w:rPr>
-          <w:color w:val="808080"/>
-          <w:highlight w:val="white"/>
-          <w:lang w:val="en"/>
-        </w:rPr>
-        <w:t>"</w:t>
+        <w:t xml:space="preserve"> "/home/rcs"</w:t>
       </w:r>
       <w:r>
         <w:rPr>
@@ -3588,23 +3561,7 @@
           <w:highlight w:val="white"/>
           <w:lang w:val="en"/>
         </w:rPr>
-        <w:t>Note that the second parameter passed to the contract manager is "/home/</w:t>
-      </w:r>
-      <w:proofErr w:type="spellStart"/>
-      <w:r>
-        <w:rPr>
-          <w:highlight w:val="white"/>
-          <w:lang w:val="en"/>
-        </w:rPr>
-        <w:t>rcs</w:t>
-      </w:r>
-      <w:proofErr w:type="spellEnd"/>
-      <w:r>
-        <w:rPr>
-          <w:highlight w:val="white"/>
-          <w:lang w:val="en"/>
-        </w:rPr>
-        <w:t xml:space="preserve">". This will depend on the user of your machine. If your user is "toto", we will replace by "/home/toto". </w:t>
+        <w:t xml:space="preserve">Note that the second parameter passed to the contract manager is "/home/rcs". This will depend on the user of your machine. If your user is "toto", we will replace by "/home/toto". </w:t>
       </w:r>
     </w:p>
     <w:p>
@@ -3638,7 +3595,7 @@
       <w:hyperlink r:id="rId8" w:history="1">
         <w:r>
           <w:rPr>
-            <w:rStyle w:val="Hyperlink"/>
+            <w:rStyle w:val="Lienhypertexte"/>
             <w:lang w:val="en"/>
           </w:rPr>
           <w:t>https://github.com/Kalima-Systems/Kalima-Tuto/blob/master/SmartContractNode/src/org/kalima/smartcontractnode/KalimaClientCallBack.java</w:t>
@@ -3647,7 +3604,7 @@
     </w:p>
     <w:p>
       <w:pPr>
-        <w:pStyle w:val="Heading2"/>
+        <w:pStyle w:val="Titre2"/>
         <w:rPr>
           <w:highlight w:val="white"/>
           <w:lang w:val="en-US"/>
@@ -3692,7 +3649,7 @@
       <w:hyperlink r:id="rId9" w:history="1">
         <w:r>
           <w:rPr>
-            <w:rStyle w:val="Hyperlink"/>
+            <w:rStyle w:val="Lienhypertexte"/>
             <w:lang w:val="en"/>
           </w:rPr>
           <w:t>https://github.com/Kalima-Systems/Kalima-Tuto/blob/master/SmartContractNode/src/org/kalima/smartcontractnode/Client.java</w:t>
@@ -5025,11 +4982,11 @@
       <w:lang w:val="en-GB"/>
     </w:rPr>
   </w:style>
-  <w:style w:type="paragraph" w:styleId="Heading1">
+  <w:style w:type="paragraph" w:styleId="Titre1">
     <w:name w:val="heading 1"/>
     <w:basedOn w:val="Normal"/>
     <w:next w:val="Normal"/>
-    <w:link w:val="Heading1Char"/>
+    <w:link w:val="Titre1Car"/>
     <w:uiPriority w:val="9"/>
     <w:qFormat/>
     <w:rsid w:val="00022B4B"/>
@@ -5046,11 +5003,11 @@
       <w:szCs w:val="32"/>
     </w:rPr>
   </w:style>
-  <w:style w:type="paragraph" w:styleId="Heading2">
+  <w:style w:type="paragraph" w:styleId="Titre2">
     <w:name w:val="heading 2"/>
     <w:basedOn w:val="Normal"/>
     <w:next w:val="Normal"/>
-    <w:link w:val="Heading2Char"/>
+    <w:link w:val="Titre2Car"/>
     <w:uiPriority w:val="9"/>
     <w:unhideWhenUsed/>
     <w:qFormat/>
@@ -5068,11 +5025,11 @@
       <w:szCs w:val="26"/>
     </w:rPr>
   </w:style>
-  <w:style w:type="paragraph" w:styleId="Heading3">
+  <w:style w:type="paragraph" w:styleId="Titre3">
     <w:name w:val="heading 3"/>
     <w:basedOn w:val="Normal"/>
     <w:next w:val="Normal"/>
-    <w:link w:val="Heading3Char"/>
+    <w:link w:val="Titre3Car"/>
     <w:uiPriority w:val="9"/>
     <w:unhideWhenUsed/>
     <w:qFormat/>
@@ -5090,13 +5047,13 @@
       <w:szCs w:val="24"/>
     </w:rPr>
   </w:style>
-  <w:style w:type="character" w:default="1" w:styleId="DefaultParagraphFont">
+  <w:style w:type="character" w:default="1" w:styleId="Policepardfaut">
     <w:name w:val="Default Paragraph Font"/>
     <w:uiPriority w:val="1"/>
     <w:semiHidden/>
     <w:unhideWhenUsed/>
   </w:style>
-  <w:style w:type="table" w:default="1" w:styleId="TableNormal">
+  <w:style w:type="table" w:default="1" w:styleId="TableauNormal">
     <w:name w:val="Normal Table"/>
     <w:uiPriority w:val="99"/>
     <w:semiHidden/>
@@ -5111,7 +5068,7 @@
       </w:tblCellMar>
     </w:tblPr>
   </w:style>
-  <w:style w:type="numbering" w:default="1" w:styleId="NoList">
+  <w:style w:type="numbering" w:default="1" w:styleId="Aucuneliste">
     <w:name w:val="No List"/>
     <w:uiPriority w:val="99"/>
     <w:semiHidden/>
@@ -5145,7 +5102,7 @@
   </w:style>
   <w:style w:type="character" w:customStyle="1" w:styleId="consoleCar">
     <w:name w:val="console Car"/>
-    <w:basedOn w:val="DefaultParagraphFont"/>
+    <w:basedOn w:val="Policepardfaut"/>
     <w:link w:val="console"/>
     <w:rsid w:val="00B3026B"/>
     <w:rPr>
@@ -5154,11 +5111,11 @@
       <w:shd w:val="clear" w:color="auto" w:fill="E7E6E6" w:themeFill="background2"/>
     </w:rPr>
   </w:style>
-  <w:style w:type="paragraph" w:styleId="Title">
+  <w:style w:type="paragraph" w:styleId="Titre">
     <w:name w:val="Title"/>
     <w:basedOn w:val="Normal"/>
     <w:next w:val="Normal"/>
-    <w:link w:val="TitleChar"/>
+    <w:link w:val="TitreCar"/>
     <w:uiPriority w:val="10"/>
     <w:qFormat/>
     <w:rsid w:val="00E53CFA"/>
@@ -5174,10 +5131,10 @@
       <w:szCs w:val="56"/>
     </w:rPr>
   </w:style>
-  <w:style w:type="character" w:customStyle="1" w:styleId="TitleChar">
-    <w:name w:val="Title Char"/>
-    <w:basedOn w:val="DefaultParagraphFont"/>
-    <w:link w:val="Title"/>
+  <w:style w:type="character" w:customStyle="1" w:styleId="TitreCar">
+    <w:name w:val="Titre Car"/>
+    <w:basedOn w:val="Policepardfaut"/>
+    <w:link w:val="Titre"/>
     <w:uiPriority w:val="10"/>
     <w:rsid w:val="00E53CFA"/>
     <w:rPr>
@@ -5189,10 +5146,10 @@
       <w:lang w:val="en-GB"/>
     </w:rPr>
   </w:style>
-  <w:style w:type="character" w:customStyle="1" w:styleId="Heading1Char">
-    <w:name w:val="Heading 1 Char"/>
-    <w:basedOn w:val="DefaultParagraphFont"/>
-    <w:link w:val="Heading1"/>
+  <w:style w:type="character" w:customStyle="1" w:styleId="Titre1Car">
+    <w:name w:val="Titre 1 Car"/>
+    <w:basedOn w:val="Policepardfaut"/>
+    <w:link w:val="Titre1"/>
     <w:uiPriority w:val="9"/>
     <w:rsid w:val="00022B4B"/>
     <w:rPr>
@@ -5203,7 +5160,7 @@
       <w:lang w:val="en-GB"/>
     </w:rPr>
   </w:style>
-  <w:style w:type="paragraph" w:styleId="ListParagraph">
+  <w:style w:type="paragraph" w:styleId="Paragraphedeliste">
     <w:name w:val="List Paragraph"/>
     <w:basedOn w:val="Normal"/>
     <w:uiPriority w:val="34"/>
@@ -5214,10 +5171,10 @@
       <w:contextualSpacing/>
     </w:pPr>
   </w:style>
-  <w:style w:type="character" w:customStyle="1" w:styleId="Heading2Char">
-    <w:name w:val="Heading 2 Char"/>
-    <w:basedOn w:val="DefaultParagraphFont"/>
-    <w:link w:val="Heading2"/>
+  <w:style w:type="character" w:customStyle="1" w:styleId="Titre2Car">
+    <w:name w:val="Titre 2 Car"/>
+    <w:basedOn w:val="Policepardfaut"/>
+    <w:link w:val="Titre2"/>
     <w:uiPriority w:val="9"/>
     <w:rsid w:val="00312B0C"/>
     <w:rPr>
@@ -5228,10 +5185,10 @@
       <w:lang w:val="en-GB"/>
     </w:rPr>
   </w:style>
-  <w:style w:type="character" w:customStyle="1" w:styleId="Heading3Char">
-    <w:name w:val="Heading 3 Char"/>
-    <w:basedOn w:val="DefaultParagraphFont"/>
-    <w:link w:val="Heading3"/>
+  <w:style w:type="character" w:customStyle="1" w:styleId="Titre3Car">
+    <w:name w:val="Titre 3 Car"/>
+    <w:basedOn w:val="Policepardfaut"/>
+    <w:link w:val="Titre3"/>
     <w:uiPriority w:val="9"/>
     <w:rsid w:val="00312B0C"/>
     <w:rPr>
@@ -5263,7 +5220,7 @@
   </w:style>
   <w:style w:type="character" w:customStyle="1" w:styleId="codeCar">
     <w:name w:val="code Car"/>
-    <w:basedOn w:val="DefaultParagraphFont"/>
+    <w:basedOn w:val="Policepardfaut"/>
     <w:link w:val="code"/>
     <w:rsid w:val="00753D2D"/>
     <w:rPr>
@@ -5275,9 +5232,9 @@
       <w:lang w:val="en-US"/>
     </w:rPr>
   </w:style>
-  <w:style w:type="character" w:styleId="Hyperlink">
+  <w:style w:type="character" w:styleId="Lienhypertexte">
     <w:name w:val="Hyperlink"/>
-    <w:basedOn w:val="DefaultParagraphFont"/>
+    <w:basedOn w:val="Policepardfaut"/>
     <w:uiPriority w:val="99"/>
     <w:unhideWhenUsed/>
     <w:rsid w:val="00541B4F"/>
@@ -5286,9 +5243,9 @@
       <w:u w:val="single"/>
     </w:rPr>
   </w:style>
-  <w:style w:type="character" w:styleId="UnresolvedMention">
+  <w:style w:type="character" w:styleId="Mentionnonrsolue">
     <w:name w:val="Unresolved Mention"/>
-    <w:basedOn w:val="DefaultParagraphFont"/>
+    <w:basedOn w:val="Policepardfaut"/>
     <w:uiPriority w:val="99"/>
     <w:semiHidden/>
     <w:unhideWhenUsed/>
@@ -5298,9 +5255,9 @@
       <w:shd w:val="clear" w:color="auto" w:fill="E1DFDD"/>
     </w:rPr>
   </w:style>
-  <w:style w:type="character" w:styleId="FollowedHyperlink">
+  <w:style w:type="character" w:styleId="Lienhypertextesuivivisit">
     <w:name w:val="FollowedHyperlink"/>
-    <w:basedOn w:val="DefaultParagraphFont"/>
+    <w:basedOn w:val="Policepardfaut"/>
     <w:uiPriority w:val="99"/>
     <w:semiHidden/>
     <w:unhideWhenUsed/>
@@ -5326,9 +5283,9 @@
       <w:lang w:val="fr-FR" w:eastAsia="fr-FR"/>
     </w:rPr>
   </w:style>
-  <w:style w:type="character" w:styleId="PlaceholderText">
+  <w:style w:type="character" w:styleId="Textedelespacerserv">
     <w:name w:val="Placeholder Text"/>
-    <w:basedOn w:val="DefaultParagraphFont"/>
+    <w:basedOn w:val="Policepardfaut"/>
     <w:uiPriority w:val="99"/>
     <w:semiHidden/>
     <w:rsid w:val="0039204D"/>

</xml_diff>

<commit_message>
update tutorials (add KNS)
</commit_message>
<xml_diff>
--- a/etc/doc/en/Develop_Smart_Contract_Node.docx
+++ b/etc/doc/en/Develop_Smart_Contract_Node.docx
@@ -51,7 +51,21 @@
         <w:rPr>
           <w:lang w:val="en"/>
         </w:rPr>
-        <w:t xml:space="preserve">To use the Kalima Java API, it is recommended that you have previously read the documentation API_Kalima and have installed the Java JDK in its version 11 at least. </w:t>
+        <w:t xml:space="preserve">To use the Kalima Java API, it is recommended that you have previously read the documentation </w:t>
+      </w:r>
+      <w:proofErr w:type="spellStart"/>
+      <w:r>
+        <w:rPr>
+          <w:lang w:val="en"/>
+        </w:rPr>
+        <w:t>API_Kalima</w:t>
+      </w:r>
+      <w:proofErr w:type="spellEnd"/>
+      <w:r>
+        <w:rPr>
+          <w:lang w:val="en"/>
+        </w:rPr>
+        <w:t xml:space="preserve"> and have installed the Java JDK in its version 11 at least. </w:t>
       </w:r>
     </w:p>
     <w:p>
@@ -65,7 +79,21 @@
         <w:rPr>
           <w:lang w:val="en"/>
         </w:rPr>
-        <w:t>To develop a smart contract node, it is better to have read the documentation API_Java, because the Java API can be used in smart contracts to create new transactions for example.</w:t>
+        <w:t xml:space="preserve">To develop a smart contract node, it is better to have read the documentation </w:t>
+      </w:r>
+      <w:proofErr w:type="spellStart"/>
+      <w:r>
+        <w:rPr>
+          <w:lang w:val="en"/>
+        </w:rPr>
+        <w:t>API_Java</w:t>
+      </w:r>
+      <w:proofErr w:type="spellEnd"/>
+      <w:r>
+        <w:rPr>
+          <w:lang w:val="en"/>
+        </w:rPr>
+        <w:t>, because the Java API can be used in smart contracts to create new transactions for example.</w:t>
       </w:r>
     </w:p>
     <w:p>
@@ -91,8 +119,16 @@
         <w:rPr>
           <w:lang w:val="en"/>
         </w:rPr>
-        <w:t>tHub: SmartContractNode</w:t>
-      </w:r>
+        <w:t xml:space="preserve">tHub: </w:t>
+      </w:r>
+      <w:proofErr w:type="spellStart"/>
+      <w:r>
+        <w:rPr>
+          <w:lang w:val="en"/>
+        </w:rPr>
+        <w:t>SmartContractNode</w:t>
+      </w:r>
+      <w:proofErr w:type="spellEnd"/>
     </w:p>
     <w:p>
       <w:pPr>
@@ -126,7 +162,21 @@
         <w:rPr>
           <w:lang w:val="en"/>
         </w:rPr>
-        <w:t xml:space="preserve">The Kalima api is provided in the form of a JAR, there are two versions: </w:t>
+        <w:t xml:space="preserve">The Kalima </w:t>
+      </w:r>
+      <w:proofErr w:type="spellStart"/>
+      <w:r>
+        <w:rPr>
+          <w:lang w:val="en"/>
+        </w:rPr>
+        <w:t>api</w:t>
+      </w:r>
+      <w:proofErr w:type="spellEnd"/>
+      <w:r>
+        <w:rPr>
+          <w:lang w:val="en"/>
+        </w:rPr>
+        <w:t xml:space="preserve"> is provided in the form of a JAR, there are two versions: </w:t>
       </w:r>
     </w:p>
     <w:p>
@@ -170,7 +220,35 @@
         <w:rPr>
           <w:lang w:val="en"/>
         </w:rPr>
-        <w:t>KalimaSC.jar Also includes the ContractManager which offers the possibility to launch smart Javascript contracts</w:t>
+        <w:t xml:space="preserve">KalimaSC.jar Also includes the </w:t>
+      </w:r>
+      <w:proofErr w:type="spellStart"/>
+      <w:r>
+        <w:rPr>
+          <w:lang w:val="en"/>
+        </w:rPr>
+        <w:t>ContractManager</w:t>
+      </w:r>
+      <w:proofErr w:type="spellEnd"/>
+      <w:r>
+        <w:rPr>
+          <w:lang w:val="en"/>
+        </w:rPr>
+        <w:t xml:space="preserve"> which offers the possibility to launch smart </w:t>
+      </w:r>
+      <w:proofErr w:type="spellStart"/>
+      <w:r>
+        <w:rPr>
+          <w:lang w:val="en"/>
+        </w:rPr>
+        <w:t>Javascript</w:t>
+      </w:r>
+      <w:proofErr w:type="spellEnd"/>
+      <w:r>
+        <w:rPr>
+          <w:lang w:val="en"/>
+        </w:rPr>
+        <w:t xml:space="preserve"> contracts</w:t>
       </w:r>
       <w:r>
         <w:rPr>
@@ -190,7 +268,21 @@
         <w:rPr>
           <w:lang w:val="en"/>
         </w:rPr>
-        <w:t xml:space="preserve">To use the Kalima api in your project, simply include the jar of your choice in your dependencies. </w:t>
+        <w:t xml:space="preserve">To use the Kalima </w:t>
+      </w:r>
+      <w:proofErr w:type="spellStart"/>
+      <w:r>
+        <w:rPr>
+          <w:lang w:val="en"/>
+        </w:rPr>
+        <w:t>api</w:t>
+      </w:r>
+      <w:proofErr w:type="spellEnd"/>
+      <w:r>
+        <w:rPr>
+          <w:lang w:val="en"/>
+        </w:rPr>
+        <w:t xml:space="preserve"> in your project, simply include the jar of your choice in your dependencies. </w:t>
       </w:r>
     </w:p>
     <w:p>
@@ -243,7 +335,35 @@
         <w:rPr>
           <w:lang w:val="en"/>
         </w:rPr>
-        <w:t xml:space="preserve">The KalimaSC API, unlike the Kalima API, embeds a ContractManager module. </w:t>
+        <w:t xml:space="preserve">The </w:t>
+      </w:r>
+      <w:proofErr w:type="spellStart"/>
+      <w:r>
+        <w:rPr>
+          <w:lang w:val="en"/>
+        </w:rPr>
+        <w:t>KalimaSC</w:t>
+      </w:r>
+      <w:proofErr w:type="spellEnd"/>
+      <w:r>
+        <w:rPr>
+          <w:lang w:val="en"/>
+        </w:rPr>
+        <w:t xml:space="preserve"> API, unlike the Kalima API, embeds a </w:t>
+      </w:r>
+      <w:proofErr w:type="spellStart"/>
+      <w:r>
+        <w:rPr>
+          <w:lang w:val="en"/>
+        </w:rPr>
+        <w:t>ContractManager</w:t>
+      </w:r>
+      <w:proofErr w:type="spellEnd"/>
+      <w:r>
+        <w:rPr>
+          <w:lang w:val="en"/>
+        </w:rPr>
+        <w:t xml:space="preserve"> module. </w:t>
       </w:r>
     </w:p>
     <w:p>
@@ -281,25 +401,43 @@
         <w:rPr>
           <w:lang w:val="en"/>
         </w:rPr>
-        <w:t xml:space="preserve">For this example, we will create a smart contract node that will execute smart contracts when creating new transactions on the blockchain.  </w:t>
-      </w:r>
-      <w:r>
-        <w:rPr>
-          <w:lang w:val="en"/>
-        </w:rPr>
-        <w:t>If a transaction arrives at the /alarms/fire</w:t>
-      </w:r>
-      <w:r>
-        <w:rPr>
-          <w:lang w:val="en"/>
-        </w:rPr>
-        <w:t xml:space="preserve"> address </w:t>
-      </w:r>
-      <w:r>
-        <w:rPr>
-          <w:lang w:val="en"/>
-        </w:rPr>
-        <w:t xml:space="preserve"> for example, then this smart contract node will execute the alarms/fire contract.js passing it the following parameters: </w:t>
+        <w:t>For this example, we will create a smart contract node that will execute</w:t>
+      </w:r>
+      <w:r>
+        <w:rPr>
+          <w:lang w:val="en"/>
+        </w:rPr>
+        <w:t xml:space="preserve"> a</w:t>
+      </w:r>
+      <w:r>
+        <w:rPr>
+          <w:lang w:val="en"/>
+        </w:rPr>
+        <w:t xml:space="preserve"> smart contract when creating new transactions on the blockchain</w:t>
+      </w:r>
+      <w:r>
+        <w:rPr>
+          <w:lang w:val="en"/>
+        </w:rPr>
+        <w:t xml:space="preserve"> in /demo/temperature address</w:t>
+      </w:r>
+      <w:r>
+        <w:rPr>
+          <w:lang w:val="en"/>
+        </w:rPr>
+        <w:t>. Three parameters will be</w:t>
+      </w:r>
+      <w:r>
+        <w:rPr>
+          <w:lang w:val="en"/>
+        </w:rPr>
+        <w:t xml:space="preserve"> </w:t>
+      </w:r>
+      <w:r>
+        <w:rPr>
+          <w:lang w:val="en"/>
+        </w:rPr>
+        <w:t>to our contract :</w:t>
       </w:r>
     </w:p>
     <w:p>
@@ -317,7 +455,21 @@
         <w:rPr>
           <w:lang w:val="en"/>
         </w:rPr>
-        <w:t>The message received in the form of a KMsg, which will process the data received in the smart contract</w:t>
+        <w:t xml:space="preserve">The message received in the form of a </w:t>
+      </w:r>
+      <w:proofErr w:type="spellStart"/>
+      <w:r>
+        <w:rPr>
+          <w:lang w:val="en"/>
+        </w:rPr>
+        <w:t>KMsg</w:t>
+      </w:r>
+      <w:proofErr w:type="spellEnd"/>
+      <w:r>
+        <w:rPr>
+          <w:lang w:val="en"/>
+        </w:rPr>
+        <w:t>, which will process the data received in the smart contract</w:t>
       </w:r>
     </w:p>
     <w:p>
@@ -440,7 +592,35 @@
         <w:rPr>
           <w:lang w:val="en"/>
         </w:rPr>
-        <w:t>The code consists of three classes: a Client class, a CacheCallback class, and a KalimaClientCallBack class.</w:t>
+        <w:t xml:space="preserve">The code consists of three classes: a Client class, a </w:t>
+      </w:r>
+      <w:proofErr w:type="spellStart"/>
+      <w:r>
+        <w:rPr>
+          <w:lang w:val="en"/>
+        </w:rPr>
+        <w:t>CacheCallback</w:t>
+      </w:r>
+      <w:proofErr w:type="spellEnd"/>
+      <w:r>
+        <w:rPr>
+          <w:lang w:val="en"/>
+        </w:rPr>
+        <w:t xml:space="preserve"> class, and a </w:t>
+      </w:r>
+      <w:proofErr w:type="spellStart"/>
+      <w:r>
+        <w:rPr>
+          <w:lang w:val="en"/>
+        </w:rPr>
+        <w:t>KalimaClientCallBack</w:t>
+      </w:r>
+      <w:proofErr w:type="spellEnd"/>
+      <w:r>
+        <w:rPr>
+          <w:lang w:val="en"/>
+        </w:rPr>
+        <w:t xml:space="preserve"> class.</w:t>
       </w:r>
     </w:p>
     <w:p>
@@ -586,7 +766,21 @@
         <w:rPr>
           <w:lang w:val="en"/>
         </w:rPr>
-        <w:t>It is a tree structure of a classic Java project, by adding a node.config file  for the configuration of the node.</w:t>
+        <w:t xml:space="preserve">It is a tree structure of a classic Java project, by adding a </w:t>
+      </w:r>
+      <w:proofErr w:type="spellStart"/>
+      <w:r>
+        <w:rPr>
+          <w:lang w:val="en"/>
+        </w:rPr>
+        <w:t>node.config</w:t>
+      </w:r>
+      <w:proofErr w:type="spellEnd"/>
+      <w:r>
+        <w:rPr>
+          <w:lang w:val="en"/>
+        </w:rPr>
+        <w:t xml:space="preserve"> file  for the configuration of the node.</w:t>
       </w:r>
     </w:p>
     <w:p>
@@ -649,7 +843,61 @@
         <w:rPr>
           <w:lang w:val="en"/>
         </w:rPr>
-        <w:t xml:space="preserve"> by taking care to insert the arguments that we described in the Client class. </w:t>
+        <w:t xml:space="preserve"> by taking care to insert the arguments</w:t>
+      </w:r>
+      <w:r>
+        <w:rPr>
+          <w:lang w:val="en"/>
+        </w:rPr>
+        <w:t xml:space="preserve">: If you run without modification, </w:t>
+      </w:r>
+      <w:proofErr w:type="spellStart"/>
+      <w:r>
+        <w:rPr>
+          <w:lang w:val="en"/>
+        </w:rPr>
+        <w:t>etc</w:t>
+      </w:r>
+      <w:proofErr w:type="spellEnd"/>
+      <w:r>
+        <w:rPr>
+          <w:lang w:val="en"/>
+        </w:rPr>
+        <w:t>/</w:t>
+      </w:r>
+      <w:proofErr w:type="spellStart"/>
+      <w:r>
+        <w:rPr>
+          <w:lang w:val="en"/>
+        </w:rPr>
+        <w:t>cfg</w:t>
+      </w:r>
+      <w:proofErr w:type="spellEnd"/>
+      <w:r>
+        <w:rPr>
+          <w:lang w:val="en"/>
+        </w:rPr>
+        <w:t>/</w:t>
+      </w:r>
+      <w:proofErr w:type="spellStart"/>
+      <w:r>
+        <w:rPr>
+          <w:lang w:val="en"/>
+        </w:rPr>
+        <w:t>node.config</w:t>
+      </w:r>
+      <w:proofErr w:type="spellEnd"/>
+      <w:r>
+        <w:rPr>
+          <w:lang w:val="en"/>
+        </w:rPr>
+        <w:t xml:space="preserve"> (the path of the configuration file)</w:t>
+      </w:r>
+      <w:r>
+        <w:rPr>
+          <w:lang w:val="en"/>
+        </w:rPr>
+        <w:t xml:space="preserve">. </w:t>
       </w:r>
       <w:r>
         <w:rPr>
@@ -727,6 +975,9 @@
     <w:p>
       <w:pPr>
         <w:pStyle w:val="console"/>
+        <w:tabs>
+          <w:tab w:val="left" w:pos="2805"/>
+        </w:tabs>
         <w:rPr>
           <w:rFonts w:ascii="Avenir Next LT Pro" w:hAnsi="Avenir Next LT Pro"/>
           <w:sz w:val="18"/>
@@ -742,38 +993,13 @@
         </w:rPr>
         <w:t>SERVER_PORT=9100</w:t>
       </w:r>
-    </w:p>
-    <w:p>
-      <w:pPr>
-        <w:pStyle w:val="console"/>
-        <w:rPr>
-          <w:rFonts w:ascii="Avenir Next LT Pro" w:hAnsi="Avenir Next LT Pro"/>
-          <w:color w:val="1B1B1B"/>
-          <w:spacing w:val="-1"/>
+      <w:r>
+        <w:rPr>
           <w:sz w:val="18"/>
           <w:szCs w:val="18"/>
-          <w:shd w:val="clear" w:color="auto" w:fill="E9E9E9"/>
-          <w:lang w:val="en-GB"/>
-        </w:rPr>
-      </w:pPr>
-      <w:r>
-        <w:rPr>
-          <w:sz w:val="18"/>
-          <w:szCs w:val="18"/>
-          <w:lang w:val="en"/>
-        </w:rPr>
-        <w:t>NotariesList=</w:t>
-      </w:r>
-      <w:r>
-        <w:rPr>
-          <w:color w:val="1B1B1B"/>
-          <w:spacing w:val="-1"/>
-          <w:sz w:val="18"/>
-          <w:szCs w:val="18"/>
-          <w:shd w:val="clear" w:color="auto" w:fill="E9E9E9"/>
-          <w:lang w:val="en"/>
-        </w:rPr>
-        <w:t>167.86.103.31:8080,5.189.168.49:8080,173.212.229.88:8080,62.171.153.36:8080,167.86.124.188:8080</w:t>
+          <w:lang w:val="en"/>
+        </w:rPr>
+        <w:tab/>
       </w:r>
     </w:p>
     <w:p>
@@ -812,6 +1038,7 @@
         </w:rPr>
         <w:t>/</w:t>
       </w:r>
+      <w:proofErr w:type="spellStart"/>
       <w:r>
         <w:rPr>
           <w:color w:val="AAAAAA"/>
@@ -822,14 +1049,25 @@
         </w:rPr>
         <w:t>jit</w:t>
       </w:r>
+      <w:proofErr w:type="spellEnd"/>
       <w:r>
         <w:rPr>
           <w:sz w:val="18"/>
           <w:szCs w:val="18"/>
           <w:lang w:val="en"/>
         </w:rPr>
-        <w:t>/KalimaJavaExample</w:t>
-      </w:r>
+        <w:t>/</w:t>
+      </w:r>
+      <w:proofErr w:type="spellStart"/>
+      <w:r>
+        <w:rPr>
+          <w:sz w:val="18"/>
+          <w:szCs w:val="18"/>
+          <w:lang w:val="en"/>
+        </w:rPr>
+        <w:t>SmartContractNode</w:t>
+      </w:r>
+      <w:proofErr w:type="spellEnd"/>
     </w:p>
     <w:p>
       <w:pPr>
@@ -859,14 +1097,34 @@
           <w:lang w:val="en"/>
         </w:rPr>
       </w:pPr>
+      <w:proofErr w:type="spellStart"/>
       <w:r>
         <w:rPr>
           <w:sz w:val="18"/>
           <w:szCs w:val="18"/>
           <w:lang w:val="en"/>
         </w:rPr>
-        <w:t>SerialId=JavaExample</w:t>
-      </w:r>
+        <w:t>SerialId</w:t>
+      </w:r>
+      <w:proofErr w:type="spellEnd"/>
+      <w:r>
+        <w:rPr>
+          <w:sz w:val="18"/>
+          <w:szCs w:val="18"/>
+          <w:lang w:val="en"/>
+        </w:rPr>
+        <w:t>=</w:t>
+      </w:r>
+      <w:proofErr w:type="spellStart"/>
+      <w:r>
+        <w:rPr>
+          <w:sz w:val="18"/>
+          <w:szCs w:val="18"/>
+          <w:lang w:val="en"/>
+        </w:rPr>
+        <w:t>YouSerialID</w:t>
+      </w:r>
+      <w:proofErr w:type="spellEnd"/>
     </w:p>
     <w:p>
       <w:pPr>
@@ -885,28 +1143,19 @@
           <w:szCs w:val="18"/>
           <w:lang w:val="en-US"/>
         </w:rPr>
-        <w:t>KNS_URL=http://207.180.247.65:9090</w:t>
-      </w:r>
-    </w:p>
-    <w:p>
-      <w:pPr>
-        <w:pStyle w:val="console"/>
+        <w:t>PRIVACHAIN=</w:t>
+      </w:r>
+      <w:proofErr w:type="spellStart"/>
+      <w:r>
         <w:rPr>
           <w:rFonts w:ascii="Avenir Next LT Pro" w:hAnsi="Avenir Next LT Pro"/>
           <w:sz w:val="18"/>
           <w:szCs w:val="18"/>
           <w:lang w:val="en-US"/>
         </w:rPr>
-      </w:pPr>
-      <w:r>
-        <w:rPr>
-          <w:rFonts w:ascii="Avenir Next LT Pro" w:hAnsi="Avenir Next LT Pro"/>
-          <w:sz w:val="18"/>
-          <w:szCs w:val="18"/>
-          <w:lang w:val="en-US"/>
-        </w:rPr>
-        <w:t>PRIVACHAIN=org.kalima.tuto</w:t>
-      </w:r>
+        <w:t>org.kalima.tuto</w:t>
+      </w:r>
+      <w:proofErr w:type="spellEnd"/>
     </w:p>
     <w:p>
       <w:pPr>
@@ -975,11 +1224,33 @@
           <w:lang w:val="en-US"/>
         </w:rPr>
       </w:pPr>
-      <w:r>
-        <w:rPr>
-          <w:lang w:val="en"/>
-        </w:rPr>
-        <w:t>SerialId: For the connection to succeed, your node must be authorized on the blockchain. To initiate the connection, a Kalima administrator must create a temporary authorization (valid for 5 minutes). This temporary authorization is done through the SerialId. One can allow a node on a list of addresses, read or write. The node will therefore have access to transactions from all addresses on which it is allowed to read or write, but it will be able to create new transactions only on the addresses on which it is authorized to write.</w:t>
+      <w:proofErr w:type="spellStart"/>
+      <w:r>
+        <w:rPr>
+          <w:lang w:val="en"/>
+        </w:rPr>
+        <w:t>SerialId</w:t>
+      </w:r>
+      <w:proofErr w:type="spellEnd"/>
+      <w:r>
+        <w:rPr>
+          <w:lang w:val="en"/>
+        </w:rPr>
+        <w:t xml:space="preserve">: For the connection to succeed, your node must be authorized on the blockchain. To initiate the connection, a Kalima administrator must create a temporary authorization (valid for 5 minutes). This temporary authorization is done through the </w:t>
+      </w:r>
+      <w:proofErr w:type="spellStart"/>
+      <w:r>
+        <w:rPr>
+          <w:lang w:val="en"/>
+        </w:rPr>
+        <w:t>SerialId</w:t>
+      </w:r>
+      <w:proofErr w:type="spellEnd"/>
+      <w:r>
+        <w:rPr>
+          <w:lang w:val="en"/>
+        </w:rPr>
+        <w:t>. One can allow a node on a list of addresses, read or write. The node will therefore have access to transactions from all addresses on which it is allowed to read or write, but it will be able to create new transactions only on the addresses on which it is authorized to write.</w:t>
       </w:r>
     </w:p>
     <w:p>
@@ -1007,8 +1278,33 @@
           <w:rFonts w:cs="Open Sans"/>
           <w:lang w:val="en-US"/>
         </w:rPr>
-        <w:t>PRIVACHAIN: The name of the privachain on which you want to connect your node. For tutorials: org.kalima.tuto</w:t>
-      </w:r>
+        <w:t xml:space="preserve">PRIVACHAIN: The name of the </w:t>
+      </w:r>
+      <w:proofErr w:type="spellStart"/>
+      <w:r>
+        <w:rPr>
+          <w:rFonts w:cs="Open Sans"/>
+          <w:lang w:val="en-US"/>
+        </w:rPr>
+        <w:t>privachain</w:t>
+      </w:r>
+      <w:proofErr w:type="spellEnd"/>
+      <w:r>
+        <w:rPr>
+          <w:rFonts w:cs="Open Sans"/>
+          <w:lang w:val="en-US"/>
+        </w:rPr>
+        <w:t xml:space="preserve"> on which you want to connect your node. For tutorials: </w:t>
+      </w:r>
+      <w:proofErr w:type="spellStart"/>
+      <w:r>
+        <w:rPr>
+          <w:rFonts w:cs="Open Sans"/>
+          <w:lang w:val="en-US"/>
+        </w:rPr>
+        <w:t>org.kalima.tuto</w:t>
+      </w:r>
+      <w:proofErr w:type="spellEnd"/>
     </w:p>
     <w:p>
       <w:pPr>
@@ -1048,59 +1344,83 @@
         <w:rPr>
           <w:lang w:val="en"/>
         </w:rPr>
+        <w:t xml:space="preserve">It is considered here that the Kalima node is </w:t>
+      </w:r>
+      <w:r>
+        <w:rPr>
+          <w:lang w:val="en"/>
+        </w:rPr>
+        <w:t>already initialized</w:t>
+      </w:r>
+      <w:r>
+        <w:rPr>
+          <w:lang w:val="en"/>
+        </w:rPr>
+        <w:t xml:space="preserve">. Otherwise, you must refer to the documentation </w:t>
+      </w:r>
+      <w:proofErr w:type="spellStart"/>
+      <w:r>
+        <w:rPr>
+          <w:lang w:val="en"/>
+        </w:rPr>
+        <w:t>API_Java</w:t>
+      </w:r>
+      <w:proofErr w:type="spellEnd"/>
+      <w:r>
+        <w:rPr>
+          <w:lang w:val="en"/>
+        </w:rPr>
+        <w:t xml:space="preserve"> to </w:t>
+      </w:r>
+      <w:r>
+        <w:rPr>
+          <w:lang w:val="en"/>
+        </w:rPr>
+        <w:t>correctly configure your node.</w:t>
+      </w:r>
+    </w:p>
+    <w:p>
+      <w:pPr>
+        <w:pStyle w:val="Titre3"/>
+        <w:rPr>
+          <w:lang w:val="en-US"/>
+        </w:rPr>
+      </w:pPr>
+      <w:proofErr w:type="spellStart"/>
+      <w:r>
+        <w:rPr>
+          <w:lang w:val="en"/>
+        </w:rPr>
         <w:lastRenderedPageBreak/>
-        <w:t>It is considered here that the Kalima node is already</w:t>
-      </w:r>
-      <w:r>
-        <w:rPr>
-          <w:lang w:val="en"/>
-        </w:rPr>
-        <w:t>initialized</w:t>
-      </w:r>
-      <w:r>
-        <w:rPr>
-          <w:lang w:val="en"/>
-        </w:rPr>
-        <w:t>. Otherwise, you must refer to the documentation API_Java</w:t>
-      </w:r>
-      <w:r>
-        <w:rPr>
-          <w:lang w:val="en"/>
-        </w:rPr>
-        <w:t xml:space="preserve"> to </w:t>
-      </w:r>
-      <w:r>
-        <w:rPr>
-          <w:lang w:val="en"/>
-        </w:rPr>
-        <w:t>correctly configure your node.</w:t>
-      </w:r>
-    </w:p>
-    <w:p>
-      <w:pPr>
-        <w:pStyle w:val="Titre3"/>
-        <w:rPr>
-          <w:lang w:val="en-US"/>
-        </w:rPr>
-      </w:pPr>
-      <w:r>
-        <w:rPr>
-          <w:lang w:val="en"/>
-        </w:rPr>
         <w:t>MemCacheCallback</w:t>
       </w:r>
-    </w:p>
-    <w:p>
-      <w:pPr>
-        <w:rPr>
-          <w:lang w:val="en-US"/>
-        </w:rPr>
-      </w:pPr>
-      <w:r>
-        <w:rPr>
-          <w:lang w:val="en"/>
-        </w:rPr>
-        <w:t xml:space="preserve">You can start by creating a class that implements the MemCacheCallback interface. </w:t>
+      <w:proofErr w:type="spellEnd"/>
+    </w:p>
+    <w:p>
+      <w:pPr>
+        <w:rPr>
+          <w:lang w:val="en-US"/>
+        </w:rPr>
+      </w:pPr>
+      <w:r>
+        <w:rPr>
+          <w:lang w:val="en"/>
+        </w:rPr>
+        <w:t xml:space="preserve">You can start by creating a class that implements the </w:t>
+      </w:r>
+      <w:proofErr w:type="spellStart"/>
+      <w:r>
+        <w:rPr>
+          <w:lang w:val="en"/>
+        </w:rPr>
+        <w:t>MemCacheCallback</w:t>
+      </w:r>
+      <w:proofErr w:type="spellEnd"/>
+      <w:r>
+        <w:rPr>
+          <w:lang w:val="en"/>
+        </w:rPr>
+        <w:t xml:space="preserve"> interface. </w:t>
       </w:r>
       <w:r>
         <w:rPr>
@@ -1125,8 +1445,16 @@
         <w:rPr>
           <w:lang w:val="en"/>
         </w:rPr>
-        <w:t>. To react to the arrival of new transactions, we will implement our code in the putData</w:t>
-      </w:r>
+        <w:t xml:space="preserve">. To react to the arrival of new transactions, we will implement our code in the </w:t>
+      </w:r>
+      <w:proofErr w:type="spellStart"/>
+      <w:r>
+        <w:rPr>
+          <w:lang w:val="en"/>
+        </w:rPr>
+        <w:t>putData</w:t>
+      </w:r>
+      <w:proofErr w:type="spellEnd"/>
       <w:r>
         <w:rPr>
           <w:lang w:val="en"/>
@@ -1185,8 +1513,16 @@
         <w:rPr>
           <w:lang w:val="en"/>
         </w:rPr>
-        <w:t>msg of type KMessage</w:t>
-      </w:r>
+        <w:t xml:space="preserve">msg of type </w:t>
+      </w:r>
+      <w:proofErr w:type="spellStart"/>
+      <w:r>
+        <w:rPr>
+          <w:lang w:val="en"/>
+        </w:rPr>
+        <w:t>KMessage</w:t>
+      </w:r>
+      <w:proofErr w:type="spellEnd"/>
       <w:r>
         <w:rPr>
           <w:lang w:val="en"/>
@@ -1225,47 +1561,77 @@
           <w:highlight w:val="white"/>
           <w:lang w:val="en"/>
         </w:rPr>
-        <w:t>The runFunction</w:t>
-      </w:r>
-      <w:r>
-        <w:rPr>
-          <w:lang w:val="en"/>
-        </w:rPr>
-        <w:t xml:space="preserve"> function </w:t>
-      </w:r>
-      <w:r>
-        <w:rPr>
-          <w:highlight w:val="white"/>
-          <w:lang w:val="en"/>
-        </w:rPr>
-        <w:t xml:space="preserve"> of the ContractManager</w:t>
-      </w:r>
-      <w:r>
-        <w:rPr>
-          <w:lang w:val="en"/>
-        </w:rPr>
-        <w:t xml:space="preserve"> object </w:t>
-      </w:r>
-      <w:r>
-        <w:rPr>
-          <w:highlight w:val="white"/>
-          <w:lang w:val="en"/>
-        </w:rPr>
-        <w:t xml:space="preserve"> p</w:t>
-      </w:r>
-      <w:r>
-        <w:rPr>
-          <w:highlight w:val="white"/>
-          <w:lang w:val="en"/>
-        </w:rPr>
-        <w:t>er</w:t>
-      </w:r>
-      <w:r>
-        <w:rPr>
-          <w:highlight w:val="white"/>
-          <w:lang w:val="en"/>
-        </w:rPr>
-        <w:t>met to execute a smart contract</w:t>
+        <w:t xml:space="preserve">The </w:t>
+      </w:r>
+      <w:proofErr w:type="spellStart"/>
+      <w:r>
+        <w:rPr>
+          <w:highlight w:val="white"/>
+          <w:lang w:val="en"/>
+        </w:rPr>
+        <w:t>runFunction</w:t>
+      </w:r>
+      <w:proofErr w:type="spellEnd"/>
+      <w:r>
+        <w:rPr>
+          <w:lang w:val="en"/>
+        </w:rPr>
+        <w:t xml:space="preserve"> </w:t>
+      </w:r>
+      <w:r>
+        <w:rPr>
+          <w:lang w:val="en"/>
+        </w:rPr>
+        <w:t xml:space="preserve">function </w:t>
+      </w:r>
+      <w:r>
+        <w:rPr>
+          <w:highlight w:val="white"/>
+          <w:lang w:val="en"/>
+        </w:rPr>
+        <w:t>of</w:t>
+      </w:r>
+      <w:r>
+        <w:rPr>
+          <w:highlight w:val="white"/>
+          <w:lang w:val="en"/>
+        </w:rPr>
+        <w:t xml:space="preserve"> the </w:t>
+      </w:r>
+      <w:proofErr w:type="spellStart"/>
+      <w:r>
+        <w:rPr>
+          <w:highlight w:val="white"/>
+          <w:lang w:val="en"/>
+        </w:rPr>
+        <w:t>ContractManager</w:t>
+      </w:r>
+      <w:proofErr w:type="spellEnd"/>
+      <w:r>
+        <w:rPr>
+          <w:lang w:val="en"/>
+        </w:rPr>
+        <w:t xml:space="preserve"> </w:t>
+      </w:r>
+      <w:r>
+        <w:rPr>
+          <w:lang w:val="en"/>
+        </w:rPr>
+        <w:t xml:space="preserve">object </w:t>
+      </w:r>
+      <w:r>
+        <w:rPr>
+          <w:highlight w:val="white"/>
+          <w:lang w:val="en"/>
+        </w:rPr>
+        <w:t>allows</w:t>
+      </w:r>
+      <w:r>
+        <w:rPr>
+          <w:highlight w:val="white"/>
+          <w:lang w:val="en"/>
+        </w:rPr>
+        <w:t xml:space="preserve"> to execute a smart contract</w:t>
       </w:r>
       <w:r>
         <w:rPr>
@@ -1292,14 +1658,14 @@
           <w:highlight w:val="white"/>
           <w:lang w:val="en"/>
         </w:rPr>
-        <w:t xml:space="preserve">mandatory </w:t>
-      </w:r>
-      <w:r>
-        <w:rPr>
-          <w:highlight w:val="white"/>
-          <w:lang w:val="en"/>
-        </w:rPr>
-        <w:t xml:space="preserve"> parameters: </w:t>
+        <w:t>mandatory parameters</w:t>
+      </w:r>
+      <w:r>
+        <w:rPr>
+          <w:highlight w:val="white"/>
+          <w:lang w:val="en"/>
+        </w:rPr>
+        <w:t xml:space="preserve">: </w:t>
       </w:r>
     </w:p>
     <w:p>
@@ -1319,7 +1685,21 @@
           <w:highlight w:val="white"/>
           <w:lang w:val="en"/>
         </w:rPr>
-        <w:t>The name of the contract in the form of a String. The contract name corresponds to the relative path of the contract by including the name of the git directory. For example, if your "example.js" contract that is in an Example git directory, the contract name will be Example/Example.js. In our case we will pass the name of the directory in parameters to our node, and the rest of the path will be equal to the address on which the data arrived, followed by ". js »</w:t>
+        <w:t>The name of the contract</w:t>
+      </w:r>
+      <w:r>
+        <w:rPr>
+          <w:highlight w:val="white"/>
+          <w:lang w:val="en"/>
+        </w:rPr>
+        <w:t xml:space="preserve"> as</w:t>
+      </w:r>
+      <w:r>
+        <w:rPr>
+          <w:highlight w:val="white"/>
+          <w:lang w:val="en"/>
+        </w:rPr>
+        <w:t xml:space="preserve"> a String. </w:t>
       </w:r>
     </w:p>
     <w:p>
@@ -1339,7 +1719,21 @@
           <w:highlight w:val="white"/>
           <w:lang w:val="en"/>
         </w:rPr>
-        <w:t xml:space="preserve">The name of the function you want to launch inside the contract. In our case, we will always launch the "hand" function. </w:t>
+        <w:t>The name of the function you want to launch inside the contract. In our case, we will always launch the "</w:t>
+      </w:r>
+      <w:r>
+        <w:rPr>
+          <w:highlight w:val="white"/>
+          <w:lang w:val="en"/>
+        </w:rPr>
+        <w:t>main</w:t>
+      </w:r>
+      <w:r>
+        <w:rPr>
+          <w:highlight w:val="white"/>
+          <w:lang w:val="en"/>
+        </w:rPr>
+        <w:t xml:space="preserve">" function. </w:t>
       </w:r>
     </w:p>
     <w:p>
@@ -1361,15 +1755,63 @@
       <w:pPr>
         <w:rPr>
           <w:highlight w:val="white"/>
-          <w:lang w:val="en-US"/>
-        </w:rPr>
-      </w:pPr>
-      <w:r>
-        <w:rPr>
-          <w:highlight w:val="white"/>
-          <w:lang w:val="en"/>
-        </w:rPr>
-        <w:t xml:space="preserve">And data about smart contracts are stored in the blockchain à the address /Kalima_Scripts. So we will use these data to download smart contracts. </w:t>
+          <w:lang w:val="en"/>
+        </w:rPr>
+      </w:pPr>
+      <w:r>
+        <w:rPr>
+          <w:highlight w:val="white"/>
+          <w:lang w:val="en"/>
+        </w:rPr>
+        <w:t>Smarts contracts can be pushed in many git repository, and the information about these contracts can be stored in many blockchain addresses, starts with /</w:t>
+      </w:r>
+      <w:proofErr w:type="spellStart"/>
+      <w:r>
+        <w:rPr>
+          <w:highlight w:val="white"/>
+          <w:lang w:val="en"/>
+        </w:rPr>
+        <w:t>Kalima_Contracts</w:t>
+      </w:r>
+      <w:proofErr w:type="spellEnd"/>
+      <w:r>
+        <w:rPr>
+          <w:highlight w:val="white"/>
+          <w:lang w:val="en"/>
+        </w:rPr>
+        <w:t xml:space="preserve"> (ex: /</w:t>
+      </w:r>
+      <w:proofErr w:type="spellStart"/>
+      <w:r>
+        <w:rPr>
+          <w:highlight w:val="white"/>
+          <w:lang w:val="en"/>
+        </w:rPr>
+        <w:t>Kalima_Contracts</w:t>
+      </w:r>
+      <w:proofErr w:type="spellEnd"/>
+      <w:r>
+        <w:rPr>
+          <w:highlight w:val="white"/>
+          <w:lang w:val="en"/>
+        </w:rPr>
+        <w:t xml:space="preserve">/Kalima). this information allow the contract manager to </w:t>
+      </w:r>
+      <w:proofErr w:type="spellStart"/>
+      <w:r>
+        <w:rPr>
+          <w:highlight w:val="white"/>
+          <w:lang w:val="en"/>
+        </w:rPr>
+        <w:t>dowload</w:t>
+      </w:r>
+      <w:proofErr w:type="spellEnd"/>
+      <w:r>
+        <w:rPr>
+          <w:highlight w:val="white"/>
+          <w:lang w:val="en"/>
+        </w:rPr>
+        <w:t xml:space="preserve"> , verify and decrypt contracts. </w:t>
       </w:r>
     </w:p>
     <w:p>
@@ -1391,7 +1833,7 @@
       <w:pPr>
         <w:rPr>
           <w:highlight w:val="white"/>
-          <w:lang w:val="fr-FR"/>
+          <w:lang w:val="en-US"/>
         </w:rPr>
       </w:pPr>
     </w:p>
@@ -1420,6 +1862,7 @@
         </w:rPr>
         <w:t>(</w:t>
       </w:r>
+      <w:proofErr w:type="spellStart"/>
       <w:r>
         <w:rPr>
           <w:highlight w:val="white"/>
@@ -1441,6 +1884,7 @@
         </w:rPr>
         <w:t>getAddress</w:t>
       </w:r>
+      <w:proofErr w:type="spellEnd"/>
       <w:r>
         <w:rPr>
           <w:b/>
@@ -1465,12 +1909,25 @@
         </w:rPr>
         <w:t>(</w:t>
       </w:r>
-      <w:r>
-        <w:rPr>
-          <w:color w:val="808080"/>
-          <w:highlight w:val="white"/>
-        </w:rPr>
-        <w:t>"/Kalima_Scripts"</w:t>
+      <w:proofErr w:type="spellStart"/>
+      <w:r>
+        <w:rPr>
+          <w:b/>
+          <w:bCs/>
+          <w:color w:val="000080"/>
+          <w:highlight w:val="white"/>
+        </w:rPr>
+        <w:t>client.getContractCache</w:t>
+      </w:r>
+      <w:proofErr w:type="spellEnd"/>
+      <w:r>
+        <w:rPr>
+          <w:b/>
+          <w:bCs/>
+          <w:color w:val="000080"/>
+          <w:highlight w:val="white"/>
+        </w:rPr>
+        <w:t>()</w:t>
       </w:r>
       <w:r>
         <w:rPr>
@@ -1728,9 +2185,64 @@
       </w:r>
       <w:r>
         <w:rPr>
-          <w:highlight w:val="white"/>
-        </w:rPr>
-        <w:t>kMsg</w:t>
+          <w:b/>
+          <w:bCs/>
+          <w:color w:val="000080"/>
+        </w:rPr>
+        <w:t>"demo/temperature.js"</w:t>
+      </w:r>
+      <w:r>
+        <w:rPr>
+          <w:b/>
+          <w:bCs/>
+          <w:color w:val="000080"/>
+          <w:highlight w:val="white"/>
+        </w:rPr>
+        <w:t xml:space="preserve">, </w:t>
+      </w:r>
+      <w:r>
+        <w:rPr>
+          <w:color w:val="808080"/>
+          <w:highlight w:val="white"/>
+        </w:rPr>
+        <w:t>"main"</w:t>
+      </w:r>
+      <w:r>
+        <w:rPr>
+          <w:b/>
+          <w:bCs/>
+          <w:color w:val="000080"/>
+          <w:highlight w:val="white"/>
+        </w:rPr>
+        <w:t>,</w:t>
+      </w:r>
+      <w:r>
+        <w:rPr>
+          <w:highlight w:val="white"/>
+        </w:rPr>
+        <w:t xml:space="preserve"> msg</w:t>
+      </w:r>
+      <w:r>
+        <w:rPr>
+          <w:b/>
+          <w:bCs/>
+          <w:color w:val="000080"/>
+          <w:highlight w:val="white"/>
+        </w:rPr>
+        <w:t>,</w:t>
+      </w:r>
+      <w:r>
+        <w:rPr>
+          <w:highlight w:val="white"/>
+        </w:rPr>
+        <w:t xml:space="preserve"> </w:t>
+      </w:r>
+      <w:proofErr w:type="spellStart"/>
+      <w:r>
+        <w:rPr>
+          <w:highlight w:val="white"/>
+        </w:rPr>
+        <w:t>client</w:t>
       </w:r>
       <w:r>
         <w:rPr>
@@ -1745,165 +2257,9 @@
         <w:rPr>
           <w:highlight w:val="white"/>
         </w:rPr>
-        <w:t>getAddress</w:t>
-      </w:r>
-      <w:r>
-        <w:rPr>
-          <w:b/>
-          <w:bCs/>
-          <w:color w:val="000080"/>
-          <w:highlight w:val="white"/>
-        </w:rPr>
-        <w:t>().</w:t>
-      </w:r>
-      <w:r>
-        <w:rPr>
-          <w:highlight w:val="white"/>
-        </w:rPr>
-        <w:t>replaceFirst</w:t>
-      </w:r>
-      <w:r>
-        <w:rPr>
-          <w:b/>
-          <w:bCs/>
-          <w:color w:val="000080"/>
-          <w:highlight w:val="white"/>
-        </w:rPr>
-        <w:t>(</w:t>
-      </w:r>
-      <w:r>
-        <w:rPr>
-          <w:color w:val="808080"/>
-          <w:highlight w:val="white"/>
-        </w:rPr>
-        <w:t>"/"</w:t>
-      </w:r>
-      <w:r>
-        <w:rPr>
-          <w:b/>
-          <w:bCs/>
-          <w:color w:val="000080"/>
-          <w:highlight w:val="white"/>
-        </w:rPr>
-        <w:t>,</w:t>
-      </w:r>
-      <w:r>
-        <w:rPr>
-          <w:highlight w:val="white"/>
-        </w:rPr>
-        <w:t xml:space="preserve"> </w:t>
-      </w:r>
-      <w:r>
-        <w:rPr>
-          <w:color w:val="808080"/>
-          <w:highlight w:val="white"/>
-        </w:rPr>
-        <w:t>""</w:t>
-      </w:r>
-      <w:r>
-        <w:rPr>
-          <w:b/>
-          <w:bCs/>
-          <w:color w:val="000080"/>
-          <w:highlight w:val="white"/>
-        </w:rPr>
-        <w:t>)</w:t>
-      </w:r>
-      <w:r>
-        <w:rPr>
-          <w:highlight w:val="white"/>
-        </w:rPr>
-        <w:t xml:space="preserve"> </w:t>
-      </w:r>
-      <w:r>
-        <w:rPr>
-          <w:b/>
-          <w:bCs/>
-          <w:color w:val="000080"/>
-          <w:highlight w:val="white"/>
-        </w:rPr>
-        <w:t>+</w:t>
-      </w:r>
-      <w:r>
-        <w:rPr>
-          <w:highlight w:val="white"/>
-        </w:rPr>
-        <w:t xml:space="preserve"> </w:t>
-      </w:r>
-      <w:r>
-        <w:rPr>
-          <w:color w:val="808080"/>
-          <w:highlight w:val="white"/>
-        </w:rPr>
-        <w:t>".js"</w:t>
-      </w:r>
-      <w:r>
-        <w:rPr>
-          <w:b/>
-          <w:bCs/>
-          <w:color w:val="000080"/>
-          <w:highlight w:val="white"/>
-        </w:rPr>
-        <w:t>,</w:t>
-      </w:r>
-      <w:r>
-        <w:rPr>
-          <w:highlight w:val="white"/>
-        </w:rPr>
-        <w:t xml:space="preserve"> </w:t>
-      </w:r>
-      <w:r>
-        <w:rPr>
-          <w:color w:val="808080"/>
-          <w:highlight w:val="white"/>
-        </w:rPr>
-        <w:t>"main"</w:t>
-      </w:r>
-      <w:r>
-        <w:rPr>
-          <w:b/>
-          <w:bCs/>
-          <w:color w:val="000080"/>
-          <w:highlight w:val="white"/>
-        </w:rPr>
-        <w:t>,</w:t>
-      </w:r>
-      <w:r>
-        <w:rPr>
-          <w:highlight w:val="white"/>
-        </w:rPr>
-        <w:t xml:space="preserve"> msg</w:t>
-      </w:r>
-      <w:r>
-        <w:rPr>
-          <w:b/>
-          <w:bCs/>
-          <w:color w:val="000080"/>
-          <w:highlight w:val="white"/>
-        </w:rPr>
-        <w:t>,</w:t>
-      </w:r>
-      <w:r>
-        <w:rPr>
-          <w:highlight w:val="white"/>
-        </w:rPr>
-        <w:t xml:space="preserve"> client</w:t>
-      </w:r>
-      <w:r>
-        <w:rPr>
-          <w:b/>
-          <w:bCs/>
-          <w:color w:val="000080"/>
-          <w:highlight w:val="white"/>
-        </w:rPr>
-        <w:t>.</w:t>
-      </w:r>
-      <w:r>
-        <w:rPr>
-          <w:highlight w:val="white"/>
-        </w:rPr>
         <w:t>getClone</w:t>
       </w:r>
+      <w:proofErr w:type="spellEnd"/>
       <w:r>
         <w:rPr>
           <w:b/>
@@ -1948,7 +2304,6 @@
           <w:bCs/>
           <w:color w:val="000080"/>
           <w:highlight w:val="white"/>
-          <w:lang w:val="fr-FR"/>
         </w:rPr>
         <w:t>}</w:t>
       </w:r>
@@ -1994,14 +2349,28 @@
           <w:highlight w:val="white"/>
           <w:lang w:val="en"/>
         </w:rPr>
-        <w:t>You can find the full example of</w:t>
-      </w:r>
-      <w:r>
-        <w:rPr>
-          <w:highlight w:val="white"/>
-          <w:lang w:val="en"/>
-        </w:rPr>
-        <w:t xml:space="preserve">this implementation </w:t>
+        <w:t xml:space="preserve">You can find the full example </w:t>
+      </w:r>
+      <w:r>
+        <w:rPr>
+          <w:highlight w:val="white"/>
+          <w:lang w:val="en"/>
+        </w:rPr>
+        <w:t>of</w:t>
+      </w:r>
+      <w:r>
+        <w:rPr>
+          <w:highlight w:val="white"/>
+          <w:lang w:val="en"/>
+        </w:rPr>
+        <w:t xml:space="preserve"> this</w:t>
+      </w:r>
+      <w:r>
+        <w:rPr>
+          <w:highlight w:val="white"/>
+          <w:lang w:val="en"/>
+        </w:rPr>
+        <w:t xml:space="preserve"> implementation </w:t>
       </w:r>
       <w:r>
         <w:rPr>
@@ -2035,28 +2404,40 @@
           <w:lang w:val="en-US"/>
         </w:rPr>
       </w:pPr>
-      <w:r>
-        <w:rPr>
-          <w:highlight w:val="white"/>
-          <w:lang w:val="en"/>
-        </w:rPr>
+      <w:proofErr w:type="spellStart"/>
+      <w:r>
+        <w:rPr>
+          <w:highlight w:val="white"/>
+          <w:lang w:val="en"/>
+        </w:rPr>
+        <w:lastRenderedPageBreak/>
         <w:t>ClientCallback</w:t>
       </w:r>
-    </w:p>
-    <w:p>
-      <w:pPr>
-        <w:rPr>
-          <w:highlight w:val="white"/>
-          <w:lang w:val="en-US"/>
-        </w:rPr>
-      </w:pPr>
-      <w:r>
-        <w:rPr>
-          <w:highlight w:val="white"/>
-          <w:lang w:val="en"/>
-        </w:rPr>
-        <w:t>Then we can create a class that implements the ClientCallback</w:t>
-      </w:r>
+      <w:proofErr w:type="spellEnd"/>
+    </w:p>
+    <w:p>
+      <w:pPr>
+        <w:rPr>
+          <w:highlight w:val="white"/>
+          <w:lang w:val="en-US"/>
+        </w:rPr>
+      </w:pPr>
+      <w:r>
+        <w:rPr>
+          <w:highlight w:val="white"/>
+          <w:lang w:val="en"/>
+        </w:rPr>
+        <w:t xml:space="preserve">Then we can create a class that implements the </w:t>
+      </w:r>
+      <w:proofErr w:type="spellStart"/>
+      <w:r>
+        <w:rPr>
+          <w:highlight w:val="white"/>
+          <w:lang w:val="en"/>
+        </w:rPr>
+        <w:t>ClientCallback</w:t>
+      </w:r>
+      <w:proofErr w:type="spellEnd"/>
       <w:r>
         <w:rPr>
           <w:lang w:val="en"/>
@@ -2068,7 +2449,39 @@
           <w:highlight w:val="white"/>
           <w:lang w:val="en"/>
         </w:rPr>
-        <w:t xml:space="preserve">. Two functions will interest us in this interface: onNewCache and onCacheSynchronized. </w:t>
+        <w:t xml:space="preserve">. Two functions will interest us in this interface: </w:t>
+      </w:r>
+      <w:proofErr w:type="spellStart"/>
+      <w:r>
+        <w:rPr>
+          <w:highlight w:val="white"/>
+          <w:lang w:val="en"/>
+        </w:rPr>
+        <w:t>onNewCache</w:t>
+      </w:r>
+      <w:proofErr w:type="spellEnd"/>
+      <w:r>
+        <w:rPr>
+          <w:highlight w:val="white"/>
+          <w:lang w:val="en"/>
+        </w:rPr>
+        <w:t xml:space="preserve"> and </w:t>
+      </w:r>
+      <w:proofErr w:type="spellStart"/>
+      <w:r>
+        <w:rPr>
+          <w:highlight w:val="white"/>
+          <w:lang w:val="en"/>
+        </w:rPr>
+        <w:t>onCacheSynchronized</w:t>
+      </w:r>
+      <w:proofErr w:type="spellEnd"/>
+      <w:r>
+        <w:rPr>
+          <w:highlight w:val="white"/>
+          <w:lang w:val="en"/>
+        </w:rPr>
+        <w:t xml:space="preserve">. </w:t>
       </w:r>
     </w:p>
     <w:p>
@@ -2112,8 +2525,17 @@
           <w:highlight w:val="white"/>
           <w:lang w:val="en"/>
         </w:rPr>
-        <w:t>at a new address, the onNewCache</w:t>
-      </w:r>
+        <w:t xml:space="preserve">at a new address, the </w:t>
+      </w:r>
+      <w:proofErr w:type="spellStart"/>
+      <w:r>
+        <w:rPr>
+          <w:highlight w:val="white"/>
+          <w:lang w:val="en"/>
+        </w:rPr>
+        <w:t>onNewCache</w:t>
+      </w:r>
+      <w:proofErr w:type="spellEnd"/>
       <w:r>
         <w:rPr>
           <w:lang w:val="en"/>
@@ -2125,8 +2547,17 @@
           <w:highlight w:val="white"/>
           <w:lang w:val="en"/>
         </w:rPr>
-        <w:t xml:space="preserve"> is called. We will be able to create our CacheCallback</w:t>
-      </w:r>
+        <w:t xml:space="preserve"> is called. We will be able to create our </w:t>
+      </w:r>
+      <w:proofErr w:type="spellStart"/>
+      <w:r>
+        <w:rPr>
+          <w:highlight w:val="white"/>
+          <w:lang w:val="en"/>
+        </w:rPr>
+        <w:t>CacheCallback</w:t>
+      </w:r>
+      <w:proofErr w:type="spellEnd"/>
       <w:r>
         <w:rPr>
           <w:lang w:val="en"/>
@@ -2178,6 +2609,7 @@
         </w:rPr>
         <w:t xml:space="preserve"> </w:t>
       </w:r>
+      <w:proofErr w:type="spellStart"/>
       <w:r>
         <w:rPr>
           <w:highlight w:val="white"/>
@@ -2185,6 +2617,7 @@
         </w:rPr>
         <w:t>getClone</w:t>
       </w:r>
+      <w:proofErr w:type="spellEnd"/>
       <w:r>
         <w:rPr>
           <w:b/>
@@ -2195,12 +2628,14 @@
         </w:rPr>
         <w:t>().</w:t>
       </w:r>
+      <w:proofErr w:type="spellStart"/>
       <w:r>
         <w:rPr>
           <w:lang w:val="en"/>
         </w:rPr>
         <w:t>addMemCacheCallback</w:t>
       </w:r>
+      <w:proofErr w:type="spellEnd"/>
       <w:r>
         <w:rPr>
           <w:b/>
@@ -2226,8 +2661,17 @@
           <w:highlight w:val="white"/>
           <w:lang w:val="en"/>
         </w:rPr>
-        <w:t xml:space="preserve"> CacheCallback</w:t>
-      </w:r>
+        <w:t xml:space="preserve"> </w:t>
+      </w:r>
+      <w:proofErr w:type="spellStart"/>
+      <w:r>
+        <w:rPr>
+          <w:highlight w:val="white"/>
+          <w:lang w:val="en"/>
+        </w:rPr>
+        <w:t>CacheCallback</w:t>
+      </w:r>
+      <w:proofErr w:type="spellEnd"/>
       <w:r>
         <w:rPr>
           <w:b/>
@@ -2238,6 +2682,7 @@
         </w:rPr>
         <w:t>(</w:t>
       </w:r>
+      <w:proofErr w:type="spellStart"/>
       <w:r>
         <w:rPr>
           <w:highlight w:val="white"/>
@@ -2245,6 +2690,7 @@
         </w:rPr>
         <w:t>cachePath</w:t>
       </w:r>
+      <w:proofErr w:type="spellEnd"/>
       <w:r>
         <w:rPr>
           <w:b/>
@@ -2293,21 +2739,17 @@
           <w:highlight w:val="white"/>
           <w:lang w:val="en"/>
         </w:rPr>
-        <w:t>When a cache is synchronized, that is, when all the data from an address has been received, the onCacheSynchronized</w:t>
-      </w:r>
-      <w:r>
-        <w:rPr>
-          <w:lang w:val="en"/>
-        </w:rPr>
-        <w:t xml:space="preserve"> function </w:t>
-      </w:r>
-      <w:r>
-        <w:rPr>
-          <w:highlight w:val="white"/>
-          <w:lang w:val="en"/>
-        </w:rPr>
-        <w:t xml:space="preserve"> is called. </w:t>
-      </w:r>
+        <w:t xml:space="preserve">When a cache is synchronized, that is, when all the data from an address has been received, the </w:t>
+      </w:r>
+      <w:proofErr w:type="spellStart"/>
+      <w:r>
+        <w:rPr>
+          <w:highlight w:val="white"/>
+          <w:lang w:val="en"/>
+        </w:rPr>
+        <w:t>onCacheSynchronized</w:t>
+      </w:r>
+      <w:proofErr w:type="spellEnd"/>
       <w:r>
         <w:rPr>
           <w:lang w:val="en"/>
@@ -2316,10 +2758,23 @@
       </w:r>
       <w:r>
         <w:rPr>
-          <w:highlight w:val="white"/>
-          <w:lang w:val="en"/>
-        </w:rPr>
-        <w:t xml:space="preserve">In addition, contract information is stored  at /Kalima_Scripts. </w:t>
+          <w:lang w:val="en"/>
+        </w:rPr>
+        <w:t xml:space="preserve">function </w:t>
+      </w:r>
+      <w:r>
+        <w:rPr>
+          <w:highlight w:val="white"/>
+          <w:lang w:val="en"/>
+        </w:rPr>
+        <w:t>is</w:t>
+      </w:r>
+      <w:r>
+        <w:rPr>
+          <w:highlight w:val="white"/>
+          <w:lang w:val="en"/>
+        </w:rPr>
+        <w:t xml:space="preserve"> called. </w:t>
       </w:r>
       <w:r>
         <w:rPr>
@@ -2332,7 +2787,87 @@
           <w:highlight w:val="white"/>
           <w:lang w:val="en"/>
         </w:rPr>
-        <w:t xml:space="preserve">So we will use this function to initialize our ContractManager when </w:t>
+        <w:t xml:space="preserve">In addition, contract information is </w:t>
+      </w:r>
+      <w:r>
+        <w:rPr>
+          <w:highlight w:val="white"/>
+          <w:lang w:val="en"/>
+        </w:rPr>
+        <w:t>stored at</w:t>
+      </w:r>
+      <w:r>
+        <w:rPr>
+          <w:highlight w:val="white"/>
+          <w:lang w:val="en"/>
+        </w:rPr>
+        <w:t xml:space="preserve"> /</w:t>
+      </w:r>
+      <w:proofErr w:type="spellStart"/>
+      <w:r>
+        <w:rPr>
+          <w:highlight w:val="white"/>
+          <w:lang w:val="en"/>
+        </w:rPr>
+        <w:t>Kalima_</w:t>
+      </w:r>
+      <w:r>
+        <w:rPr>
+          <w:highlight w:val="white"/>
+          <w:lang w:val="en"/>
+        </w:rPr>
+        <w:t>Contracts</w:t>
+      </w:r>
+      <w:proofErr w:type="spellEnd"/>
+      <w:r>
+        <w:rPr>
+          <w:highlight w:val="white"/>
+          <w:lang w:val="en"/>
+        </w:rPr>
+        <w:t xml:space="preserve">/… </w:t>
+      </w:r>
+      <w:r>
+        <w:rPr>
+          <w:highlight w:val="white"/>
+          <w:lang w:val="en"/>
+        </w:rPr>
+        <w:t xml:space="preserve">. </w:t>
+      </w:r>
+      <w:r>
+        <w:rPr>
+          <w:lang w:val="en"/>
+        </w:rPr>
+        <w:t xml:space="preserve"> </w:t>
+      </w:r>
+      <w:r>
+        <w:rPr>
+          <w:highlight w:val="white"/>
+          <w:lang w:val="en"/>
+        </w:rPr>
+        <w:t>So,</w:t>
+      </w:r>
+      <w:r>
+        <w:rPr>
+          <w:highlight w:val="white"/>
+          <w:lang w:val="en"/>
+        </w:rPr>
+        <w:t xml:space="preserve"> we will use this function to initialize our </w:t>
+      </w:r>
+      <w:proofErr w:type="spellStart"/>
+      <w:r>
+        <w:rPr>
+          <w:highlight w:val="white"/>
+          <w:lang w:val="en"/>
+        </w:rPr>
+        <w:t>ContractManager</w:t>
+      </w:r>
+      <w:proofErr w:type="spellEnd"/>
+      <w:r>
+        <w:rPr>
+          <w:highlight w:val="white"/>
+          <w:lang w:val="en"/>
+        </w:rPr>
+        <w:t xml:space="preserve"> when </w:t>
       </w:r>
       <w:r>
         <w:rPr>
@@ -2346,7 +2881,21 @@
           <w:highlight w:val="white"/>
           <w:lang w:val="en"/>
         </w:rPr>
-        <w:t xml:space="preserve">. And we also download all contracts here : </w:t>
+        <w:t xml:space="preserve">. And we also download all contracts </w:t>
+      </w:r>
+      <w:r>
+        <w:rPr>
+          <w:highlight w:val="white"/>
+          <w:lang w:val="en"/>
+        </w:rPr>
+        <w:t>here:</w:t>
+      </w:r>
+      <w:r>
+        <w:rPr>
+          <w:highlight w:val="white"/>
+          <w:lang w:val="en"/>
+        </w:rPr>
+        <w:t xml:space="preserve"> </w:t>
       </w:r>
       <w:r>
         <w:rPr>
@@ -2407,6 +2956,7 @@
         </w:rPr>
         <w:t>(</w:t>
       </w:r>
+      <w:proofErr w:type="spellStart"/>
       <w:r>
         <w:rPr>
           <w:highlight w:val="white"/>
@@ -2414,6 +2964,7 @@
         </w:rPr>
         <w:t>cachePath</w:t>
       </w:r>
+      <w:proofErr w:type="spellEnd"/>
       <w:r>
         <w:rPr>
           <w:b/>
@@ -2447,72 +2998,207 @@
         </w:rPr>
         <w:t>(</w:t>
       </w:r>
+      <w:proofErr w:type="spellStart"/>
       <w:r>
         <w:rPr>
           <w:color w:val="808080"/>
           <w:highlight w:val="white"/>
           <w:lang w:val="en"/>
         </w:rPr>
-        <w:t>"/Kalima_Scripts"</w:t>
-      </w:r>
-      <w:r>
-        <w:rPr>
-          <w:b/>
-          <w:bCs/>
-          <w:color w:val="000080"/>
-          <w:highlight w:val="white"/>
-          <w:lang w:val="en"/>
-        </w:rPr>
-        <w:t>) &amp;&amp; !</w:t>
-      </w:r>
-      <w:r>
-        <w:rPr>
+        <w:t>client.getContractCache</w:t>
+      </w:r>
+      <w:proofErr w:type="spellEnd"/>
+      <w:r>
+        <w:rPr>
+          <w:b/>
+          <w:bCs/>
+          <w:color w:val="000080"/>
+          <w:highlight w:val="white"/>
+          <w:lang w:val="en"/>
+        </w:rPr>
+        <w:t>)) {</w:t>
+      </w:r>
+    </w:p>
+    <w:p>
+      <w:pPr>
+        <w:pStyle w:val="code"/>
+        <w:rPr>
+          <w:highlight w:val="white"/>
+        </w:rPr>
+      </w:pPr>
+      <w:r>
+        <w:rPr>
+          <w:highlight w:val="white"/>
+          <w:lang w:val="en"/>
+        </w:rPr>
+        <w:tab/>
+      </w:r>
+      <w:proofErr w:type="spellStart"/>
+      <w:r>
+        <w:rPr>
+          <w:highlight w:val="white"/>
+          <w:lang w:val="en"/>
+        </w:rPr>
+        <w:t>contractManagerRun</w:t>
+      </w:r>
+      <w:proofErr w:type="spellEnd"/>
+      <w:r>
+        <w:rPr>
+          <w:b/>
+          <w:bCs/>
+          <w:color w:val="000080"/>
+          <w:highlight w:val="white"/>
+          <w:lang w:val="en"/>
+        </w:rPr>
+        <w:t xml:space="preserve"> =</w:t>
+      </w:r>
+      <w:r>
+        <w:rPr>
+          <w:b/>
+          <w:bCs/>
+          <w:color w:val="0000FF"/>
+          <w:highlight w:val="white"/>
+          <w:lang w:val="en"/>
+        </w:rPr>
+        <w:t xml:space="preserve"> true</w:t>
+      </w:r>
+      <w:r>
+        <w:rPr>
+          <w:b/>
+          <w:bCs/>
+          <w:color w:val="000080"/>
+          <w:highlight w:val="white"/>
+          <w:lang w:val="en"/>
+        </w:rPr>
+        <w:t>;</w:t>
+      </w:r>
+    </w:p>
+    <w:p>
+      <w:pPr>
+        <w:pStyle w:val="code"/>
+        <w:rPr>
+          <w:highlight w:val="white"/>
+        </w:rPr>
+      </w:pPr>
+      <w:r>
+        <w:rPr>
+          <w:highlight w:val="white"/>
+          <w:lang w:val="en"/>
+        </w:rPr>
+        <w:tab/>
+      </w:r>
+      <w:proofErr w:type="spellStart"/>
+      <w:r>
+        <w:rPr>
+          <w:highlight w:val="white"/>
+          <w:lang w:val="en"/>
+        </w:rPr>
+        <w:t>contractManager</w:t>
+      </w:r>
+      <w:proofErr w:type="spellEnd"/>
+      <w:r>
+        <w:rPr>
+          <w:b/>
+          <w:bCs/>
+          <w:color w:val="000080"/>
+          <w:highlight w:val="white"/>
+          <w:lang w:val="en"/>
+        </w:rPr>
+        <w:t xml:space="preserve"> =</w:t>
+      </w:r>
+      <w:r>
+        <w:rPr>
+          <w:b/>
+          <w:bCs/>
+          <w:color w:val="0000FF"/>
+          <w:highlight w:val="white"/>
+          <w:lang w:val="en"/>
+        </w:rPr>
+        <w:t xml:space="preserve"> new</w:t>
+      </w:r>
+      <w:r>
+        <w:rPr>
+          <w:highlight w:val="white"/>
           <w:lang w:val="en"/>
         </w:rPr>
         <w:t xml:space="preserve"> </w:t>
       </w:r>
-      <w:r>
-        <w:rPr>
-          <w:highlight w:val="white"/>
-          <w:lang w:val="en"/>
-        </w:rPr>
-        <w:t>contractManagerRun</w:t>
-      </w:r>
-      <w:r>
-        <w:rPr>
-          <w:b/>
-          <w:bCs/>
-          <w:color w:val="000080"/>
-          <w:highlight w:val="white"/>
-          <w:lang w:val="en"/>
-        </w:rPr>
-        <w:t>) {</w:t>
-      </w:r>
-    </w:p>
-    <w:p>
-      <w:pPr>
-        <w:pStyle w:val="code"/>
-        <w:rPr>
-          <w:highlight w:val="white"/>
-        </w:rPr>
-      </w:pPr>
-      <w:r>
-        <w:rPr>
-          <w:highlight w:val="white"/>
-          <w:lang w:val="en"/>
-        </w:rPr>
-        <w:tab/>
-        <w:t>contractManagerRun</w:t>
-      </w:r>
-      <w:r>
-        <w:rPr>
-          <w:b/>
-          <w:bCs/>
-          <w:color w:val="000080"/>
-          <w:highlight w:val="white"/>
-          <w:lang w:val="en"/>
-        </w:rPr>
-        <w:t xml:space="preserve"> =</w:t>
+      <w:proofErr w:type="spellStart"/>
+      <w:r>
+        <w:rPr>
+          <w:highlight w:val="white"/>
+          <w:lang w:val="en"/>
+        </w:rPr>
+        <w:t>ContractManager</w:t>
+      </w:r>
+      <w:proofErr w:type="spellEnd"/>
+      <w:r>
+        <w:rPr>
+          <w:b/>
+          <w:bCs/>
+          <w:color w:val="000080"/>
+          <w:highlight w:val="white"/>
+          <w:lang w:val="en"/>
+        </w:rPr>
+        <w:t>(</w:t>
+      </w:r>
+      <w:r>
+        <w:rPr>
+          <w:highlight w:val="white"/>
+          <w:lang w:val="en"/>
+        </w:rPr>
+        <w:t>logger</w:t>
+      </w:r>
+      <w:r>
+        <w:rPr>
+          <w:b/>
+          <w:bCs/>
+          <w:color w:val="000080"/>
+          <w:highlight w:val="white"/>
+          <w:lang w:val="en"/>
+        </w:rPr>
+        <w:t>,</w:t>
+      </w:r>
+      <w:r>
+        <w:rPr>
+          <w:color w:val="808080"/>
+          <w:highlight w:val="white"/>
+          <w:lang w:val="en"/>
+        </w:rPr>
+        <w:t xml:space="preserve"> </w:t>
+      </w:r>
+      <w:r>
+        <w:rPr>
+          <w:b/>
+          <w:bCs/>
+          <w:color w:val="000080"/>
+          <w:highlight w:val="white"/>
+          <w:lang w:val="en"/>
+        </w:rPr>
+        <w:t>,</w:t>
+      </w:r>
+      <w:r>
+        <w:t xml:space="preserve"> </w:t>
+      </w:r>
+      <w:proofErr w:type="spellStart"/>
+      <w:r>
+        <w:rPr>
+          <w:b/>
+          <w:bCs/>
+          <w:color w:val="000080"/>
+          <w:lang w:val="en"/>
+        </w:rPr>
+        <w:t>logger.getBasePath</w:t>
+      </w:r>
+      <w:proofErr w:type="spellEnd"/>
+      <w:r>
+        <w:rPr>
+          <w:b/>
+          <w:bCs/>
+          <w:color w:val="000080"/>
+          <w:lang w:val="en"/>
+        </w:rPr>
+        <w:t>()</w:t>
       </w:r>
       <w:r>
         <w:rPr>
@@ -2522,114 +3208,6 @@
           <w:highlight w:val="white"/>
           <w:lang w:val="en"/>
         </w:rPr>
-        <w:t xml:space="preserve"> true</w:t>
-      </w:r>
-      <w:r>
-        <w:rPr>
-          <w:b/>
-          <w:bCs/>
-          <w:color w:val="000080"/>
-          <w:highlight w:val="white"/>
-          <w:lang w:val="en"/>
-        </w:rPr>
-        <w:t>;</w:t>
-      </w:r>
-    </w:p>
-    <w:p>
-      <w:pPr>
-        <w:pStyle w:val="code"/>
-        <w:rPr>
-          <w:highlight w:val="white"/>
-        </w:rPr>
-      </w:pPr>
-      <w:r>
-        <w:rPr>
-          <w:highlight w:val="white"/>
-          <w:lang w:val="en"/>
-        </w:rPr>
-        <w:tab/>
-        <w:t>contractManager</w:t>
-      </w:r>
-      <w:r>
-        <w:rPr>
-          <w:b/>
-          <w:bCs/>
-          <w:color w:val="000080"/>
-          <w:highlight w:val="white"/>
-          <w:lang w:val="en"/>
-        </w:rPr>
-        <w:t xml:space="preserve"> =</w:t>
-      </w:r>
-      <w:r>
-        <w:rPr>
-          <w:b/>
-          <w:bCs/>
-          <w:color w:val="0000FF"/>
-          <w:highlight w:val="white"/>
-          <w:lang w:val="en"/>
-        </w:rPr>
-        <w:t xml:space="preserve"> new</w:t>
-      </w:r>
-      <w:r>
-        <w:rPr>
-          <w:highlight w:val="white"/>
-          <w:lang w:val="en"/>
-        </w:rPr>
-        <w:t xml:space="preserve"> ContractManager</w:t>
-      </w:r>
-      <w:r>
-        <w:rPr>
-          <w:b/>
-          <w:bCs/>
-          <w:color w:val="000080"/>
-          <w:highlight w:val="white"/>
-          <w:lang w:val="en"/>
-        </w:rPr>
-        <w:t>(</w:t>
-      </w:r>
-      <w:r>
-        <w:rPr>
-          <w:highlight w:val="white"/>
-          <w:lang w:val="en"/>
-        </w:rPr>
-        <w:t>logger</w:t>
-      </w:r>
-      <w:r>
-        <w:rPr>
-          <w:b/>
-          <w:bCs/>
-          <w:color w:val="000080"/>
-          <w:highlight w:val="white"/>
-          <w:lang w:val="en"/>
-        </w:rPr>
-        <w:t>,</w:t>
-      </w:r>
-      <w:r>
-        <w:rPr>
-          <w:color w:val="808080"/>
-          <w:highlight w:val="white"/>
-          <w:lang w:val="en"/>
-        </w:rPr>
-        <w:t xml:space="preserve"> "/home/rcs"</w:t>
-      </w:r>
-      <w:r>
-        <w:rPr>
-          <w:b/>
-          <w:bCs/>
-          <w:color w:val="000080"/>
-          <w:highlight w:val="white"/>
-          <w:lang w:val="en"/>
-        </w:rPr>
-        <w:t>,</w:t>
-      </w:r>
-      <w:r>
-        <w:rPr>
-          <w:b/>
-          <w:bCs/>
-          <w:color w:val="0000FF"/>
-          <w:highlight w:val="white"/>
-          <w:lang w:val="en"/>
-        </w:rPr>
         <w:t xml:space="preserve">  new</w:t>
       </w:r>
       <w:r>
@@ -2637,8 +3215,17 @@
           <w:highlight w:val="white"/>
           <w:lang w:val="en"/>
         </w:rPr>
-        <w:t xml:space="preserve"> ContractCallback</w:t>
-      </w:r>
+        <w:t xml:space="preserve"> </w:t>
+      </w:r>
+      <w:proofErr w:type="spellStart"/>
+      <w:r>
+        <w:rPr>
+          <w:highlight w:val="white"/>
+          <w:lang w:val="en"/>
+        </w:rPr>
+        <w:t>ContractCallback</w:t>
+      </w:r>
+      <w:proofErr w:type="spellEnd"/>
       <w:r>
         <w:rPr>
           <w:b/>
@@ -2715,8 +3302,17 @@
           <w:highlight w:val="white"/>
           <w:lang w:val="en"/>
         </w:rPr>
-        <w:t xml:space="preserve"> Properties getContractInfos</w:t>
-      </w:r>
+        <w:t xml:space="preserve"> Properties </w:t>
+      </w:r>
+      <w:proofErr w:type="spellStart"/>
+      <w:r>
+        <w:rPr>
+          <w:highlight w:val="white"/>
+          <w:lang w:val="en"/>
+        </w:rPr>
+        <w:t>getContractInfos</w:t>
+      </w:r>
+      <w:proofErr w:type="spellEnd"/>
       <w:r>
         <w:rPr>
           <w:b/>
@@ -2772,8 +3368,32 @@
           <w:lang w:val="en"/>
         </w:rPr>
         <w:tab/>
-        <w:t>KMsg contractInfosMsg</w:t>
-      </w:r>
+      </w:r>
+      <w:proofErr w:type="spellStart"/>
+      <w:r>
+        <w:rPr>
+          <w:highlight w:val="white"/>
+          <w:lang w:val="en"/>
+        </w:rPr>
+        <w:t>KMsg</w:t>
+      </w:r>
+      <w:proofErr w:type="spellEnd"/>
+      <w:r>
+        <w:rPr>
+          <w:highlight w:val="white"/>
+          <w:lang w:val="en"/>
+        </w:rPr>
+        <w:t xml:space="preserve"> </w:t>
+      </w:r>
+      <w:proofErr w:type="spellStart"/>
+      <w:r>
+        <w:rPr>
+          <w:highlight w:val="white"/>
+          <w:lang w:val="en"/>
+        </w:rPr>
+        <w:t>contractInfosMsg</w:t>
+      </w:r>
+      <w:proofErr w:type="spellEnd"/>
       <w:r>
         <w:rPr>
           <w:b/>
@@ -2807,6 +3427,7 @@
         </w:rPr>
         <w:t xml:space="preserve"> </w:t>
       </w:r>
+      <w:proofErr w:type="spellStart"/>
       <w:r>
         <w:rPr>
           <w:highlight w:val="white"/>
@@ -2814,6 +3435,7 @@
         </w:rPr>
         <w:t>getClone</w:t>
       </w:r>
+      <w:proofErr w:type="spellEnd"/>
       <w:r>
         <w:rPr>
           <w:b/>
@@ -2853,7 +3475,25 @@
           <w:highlight w:val="white"/>
           <w:lang w:val="en"/>
         </w:rPr>
-        <w:t>"/Kalima_Scripts"</w:t>
+        <w:t>"/</w:t>
+      </w:r>
+      <w:proofErr w:type="spellStart"/>
+      <w:r>
+        <w:rPr>
+          <w:color w:val="808080"/>
+          <w:highlight w:val="white"/>
+          <w:lang w:val="en"/>
+        </w:rPr>
+        <w:t>Kalima_Scripts</w:t>
+      </w:r>
+      <w:proofErr w:type="spellEnd"/>
+      <w:r>
+        <w:rPr>
+          <w:color w:val="808080"/>
+          <w:highlight w:val="white"/>
+          <w:lang w:val="en"/>
+        </w:rPr>
+        <w:t>"</w:t>
       </w:r>
       <w:r>
         <w:rPr>
@@ -2931,6 +3571,7 @@
         </w:rPr>
         <w:t>(</w:t>
       </w:r>
+      <w:proofErr w:type="spellStart"/>
       <w:r>
         <w:rPr>
           <w:highlight w:val="white"/>
@@ -2938,6 +3579,7 @@
         </w:rPr>
         <w:t>contractInfosMsg</w:t>
       </w:r>
+      <w:proofErr w:type="spellEnd"/>
       <w:r>
         <w:rPr>
           <w:b/>
@@ -3044,6 +3686,7 @@
         </w:rPr>
         <w:t xml:space="preserve"> </w:t>
       </w:r>
+      <w:proofErr w:type="spellStart"/>
       <w:r>
         <w:rPr>
           <w:highlight w:val="white"/>
@@ -3051,6 +3694,7 @@
         </w:rPr>
         <w:t>println</w:t>
       </w:r>
+      <w:proofErr w:type="spellEnd"/>
       <w:r>
         <w:rPr>
           <w:b/>
@@ -3067,7 +3711,25 @@
           <w:highlight w:val="white"/>
           <w:lang w:val="en"/>
         </w:rPr>
-        <w:t>"contract infos not found for "</w:t>
+        <w:t xml:space="preserve">"contract </w:t>
+      </w:r>
+      <w:proofErr w:type="spellStart"/>
+      <w:r>
+        <w:rPr>
+          <w:color w:val="808080"/>
+          <w:highlight w:val="white"/>
+          <w:lang w:val="en"/>
+        </w:rPr>
+        <w:t>infos</w:t>
+      </w:r>
+      <w:proofErr w:type="spellEnd"/>
+      <w:r>
+        <w:rPr>
+          <w:color w:val="808080"/>
+          <w:highlight w:val="white"/>
+          <w:lang w:val="en"/>
+        </w:rPr>
+        <w:t xml:space="preserve"> not found for "</w:t>
       </w:r>
       <w:r>
         <w:rPr>
@@ -3243,8 +3905,17 @@
           <w:highlight w:val="white"/>
           <w:lang w:val="en"/>
         </w:rPr>
-        <w:t xml:space="preserve"> contractInfosMsg</w:t>
-      </w:r>
+        <w:t xml:space="preserve"> </w:t>
+      </w:r>
+      <w:proofErr w:type="spellStart"/>
+      <w:r>
+        <w:rPr>
+          <w:highlight w:val="white"/>
+          <w:lang w:val="en"/>
+        </w:rPr>
+        <w:t>contractInfosMsg</w:t>
+      </w:r>
+      <w:proofErr w:type="spellEnd"/>
       <w:r>
         <w:rPr>
           <w:b/>
@@ -3261,6 +3932,7 @@
         </w:rPr>
         <w:t xml:space="preserve"> </w:t>
       </w:r>
+      <w:proofErr w:type="spellStart"/>
       <w:r>
         <w:rPr>
           <w:highlight w:val="white"/>
@@ -3268,6 +3940,7 @@
         </w:rPr>
         <w:t>getProps</w:t>
       </w:r>
+      <w:proofErr w:type="spellEnd"/>
       <w:r>
         <w:rPr>
           <w:b/>
@@ -3284,6 +3957,7 @@
         </w:rPr>
         <w:t xml:space="preserve"> </w:t>
       </w:r>
+      <w:proofErr w:type="spellStart"/>
       <w:r>
         <w:rPr>
           <w:highlight w:val="white"/>
@@ -3291,6 +3965,7 @@
         </w:rPr>
         <w:t>getProps</w:t>
       </w:r>
+      <w:proofErr w:type="spellEnd"/>
       <w:r>
         <w:rPr>
           <w:b/>
@@ -3393,11 +4068,19 @@
         </w:rPr>
         <w:t>(</w:t>
       </w:r>
-      <w:r>
-        <w:rPr>
-          <w:highlight w:val="white"/>
-        </w:rPr>
-        <w:t xml:space="preserve">KMessage msg </w:t>
+      <w:proofErr w:type="spellStart"/>
+      <w:r>
+        <w:rPr>
+          <w:highlight w:val="white"/>
+        </w:rPr>
+        <w:t>KMessage</w:t>
+      </w:r>
+      <w:proofErr w:type="spellEnd"/>
+      <w:r>
+        <w:rPr>
+          <w:highlight w:val="white"/>
+        </w:rPr>
+        <w:t xml:space="preserve"> msg </w:t>
       </w:r>
       <w:r>
         <w:rPr>
@@ -3412,7 +4095,14 @@
         <w:rPr>
           <w:highlight w:val="white"/>
         </w:rPr>
-        <w:t xml:space="preserve"> client</w:t>
+        <w:t xml:space="preserve"> </w:t>
+      </w:r>
+      <w:proofErr w:type="spellStart"/>
+      <w:r>
+        <w:rPr>
+          <w:highlight w:val="white"/>
+        </w:rPr>
+        <w:t>client</w:t>
       </w:r>
       <w:r>
         <w:rPr>
@@ -3429,6 +4119,7 @@
         </w:rPr>
         <w:t>getClone</w:t>
       </w:r>
+      <w:proofErr w:type="spellEnd"/>
       <w:r>
         <w:rPr>
           <w:b/>
@@ -3438,12 +4129,14 @@
         </w:rPr>
         <w:t>().</w:t>
       </w:r>
+      <w:proofErr w:type="spellStart"/>
       <w:r>
         <w:rPr>
           <w:highlight w:val="white"/>
         </w:rPr>
         <w:t>getMemCache</w:t>
       </w:r>
+      <w:proofErr w:type="spellEnd"/>
       <w:r>
         <w:rPr>
           <w:b/>
@@ -3468,12 +4161,14 @@
         </w:rPr>
         <w:t>).</w:t>
       </w:r>
+      <w:proofErr w:type="spellStart"/>
       <w:r>
         <w:rPr>
           <w:highlight w:val="white"/>
         </w:rPr>
         <w:t>getKvmap</w:t>
       </w:r>
+      <w:proofErr w:type="spellEnd"/>
       <w:r>
         <w:rPr>
           <w:b/>
@@ -3664,16 +4359,14 @@
         <w:ind w:firstLine="708"/>
         <w:rPr>
           <w:highlight w:val="white"/>
-          <w:lang w:val="fr-FR"/>
-        </w:rPr>
-      </w:pPr>
-      <w:r>
-        <w:rPr>
-          <w:b/>
-          <w:bCs/>
-          <w:color w:val="000080"/>
-          <w:highlight w:val="white"/>
-          <w:lang w:val="fr-FR"/>
+        </w:rPr>
+      </w:pPr>
+      <w:r>
+        <w:rPr>
+          <w:b/>
+          <w:bCs/>
+          <w:color w:val="000080"/>
+          <w:highlight w:val="white"/>
         </w:rPr>
         <w:t>}</w:t>
       </w:r>
@@ -3724,22 +4417,14 @@
           <w:highlight w:val="white"/>
           <w:lang w:val="en"/>
         </w:rPr>
-        <w:t xml:space="preserve">Note that the second parameter passed to the contract manager is "/home/rcs". This will depend on the user of your machine. If your user is "toto", we will replace by "/home/toto". </w:t>
-      </w:r>
-    </w:p>
-    <w:p>
-      <w:pPr>
-        <w:rPr>
-          <w:highlight w:val="white"/>
-          <w:lang w:val="en-US"/>
-        </w:rPr>
-      </w:pPr>
-      <w:r>
-        <w:rPr>
-          <w:highlight w:val="white"/>
-          <w:lang w:val="en"/>
-        </w:rPr>
         <w:t>You can find the full example of</w:t>
+      </w:r>
+      <w:r>
+        <w:rPr>
+          <w:highlight w:val="white"/>
+          <w:lang w:val="en"/>
+        </w:rPr>
+        <w:t xml:space="preserve"> </w:t>
       </w:r>
       <w:r>
         <w:rPr>

</xml_diff>